<commit_message>
Remove old versions; add C Holt comments
</commit_message>
<xml_diff>
--- a/doc/SynchronyDraft_current.docx
+++ b/doc/SynchronyDraft_current.docx
@@ -1,6 +1,6 @@
 
 <file path=word/document.xml><?xml version="1.0" encoding="utf-8"?>
-<w:document xmlns:wpc="http://schemas.microsoft.com/office/word/2010/wordprocessingCanvas" xmlns:mo="http://schemas.microsoft.com/office/mac/office/2008/main" xmlns:mc="http://schemas.openxmlformats.org/markup-compatibility/2006" xmlns:mv="urn:schemas-microsoft-com:mac:vml" xmlns:o="urn:schemas-microsoft-com:office:office" xmlns:r="http://schemas.openxmlformats.org/officeDocument/2006/relationships" xmlns:m="http://schemas.openxmlformats.org/officeDocument/2006/math" xmlns:v="urn:schemas-microsoft-com:vml" xmlns:wp14="http://schemas.microsoft.com/office/word/2010/wordprocessingDrawing" xmlns:wp="http://schemas.openxmlformats.org/drawingml/2006/wordprocessingDrawing" xmlns:w10="urn:schemas-microsoft-com:office:word" xmlns:w="http://schemas.openxmlformats.org/wordprocessingml/2006/main" xmlns:w14="http://schemas.microsoft.com/office/word/2010/wordml" xmlns:wpg="http://schemas.microsoft.com/office/word/2010/wordprocessingGroup" xmlns:wpi="http://schemas.microsoft.com/office/word/2010/wordprocessingInk" xmlns:wne="http://schemas.microsoft.com/office/word/2006/wordml" xmlns:wps="http://schemas.microsoft.com/office/word/2010/wordprocessingShape" mc:Ignorable="w14 wp14">
+<w:document xmlns:wpc="http://schemas.microsoft.com/office/word/2010/wordprocessingCanvas" xmlns:mc="http://schemas.openxmlformats.org/markup-compatibility/2006" xmlns:o="urn:schemas-microsoft-com:office:office" xmlns:r="http://schemas.openxmlformats.org/officeDocument/2006/relationships" xmlns:m="http://schemas.openxmlformats.org/officeDocument/2006/math" xmlns:v="urn:schemas-microsoft-com:vml" xmlns:wp14="http://schemas.microsoft.com/office/word/2010/wordprocessingDrawing" xmlns:wp="http://schemas.openxmlformats.org/drawingml/2006/wordprocessingDrawing" xmlns:w10="urn:schemas-microsoft-com:office:word" xmlns:w="http://schemas.openxmlformats.org/wordprocessingml/2006/main" xmlns:w14="http://schemas.microsoft.com/office/word/2010/wordml" xmlns:wpg="http://schemas.microsoft.com/office/word/2010/wordprocessingGroup" xmlns:wpi="http://schemas.microsoft.com/office/word/2010/wordprocessingInk" xmlns:wne="http://schemas.microsoft.com/office/word/2006/wordml" xmlns:wps="http://schemas.microsoft.com/office/word/2010/wordprocessingShape" mc:Ignorable="w14 wp14">
   <w:body>
     <w:p>
       <w:pPr>
@@ -9,8 +9,6 @@
           <w:b/>
         </w:rPr>
       </w:pPr>
-      <w:bookmarkStart w:id="0" w:name="_GoBack"/>
-      <w:bookmarkEnd w:id="0"/>
       <w:r>
         <w:rPr>
           <w:b/>
@@ -2543,16 +2541,16 @@
             <w:tcW w:w="1456" w:type="dxa"/>
           </w:tcPr>
           <w:p>
-            <w:commentRangeStart w:id="1"/>
+            <w:commentRangeStart w:id="0"/>
             <w:r>
               <w:t>Status</w:t>
             </w:r>
-            <w:commentRangeEnd w:id="1"/>
+            <w:commentRangeEnd w:id="0"/>
             <w:r>
               <w:rPr>
                 <w:rStyle w:val="CommentReference"/>
               </w:rPr>
-              <w:commentReference w:id="1"/>
+              <w:commentReference w:id="0"/>
             </w:r>
             <w:r>
               <w:rPr>
@@ -4340,16 +4338,16 @@
       <w:r>
         <w:t xml:space="preserve">denotes variance (over time) for </w:t>
       </w:r>
-      <w:commentRangeStart w:id="2"/>
+      <w:commentRangeStart w:id="1"/>
       <w:r>
         <w:t xml:space="preserve">populations </w:t>
       </w:r>
-      <w:commentRangeEnd w:id="2"/>
+      <w:commentRangeEnd w:id="1"/>
       <w:r>
         <w:rPr>
           <w:rStyle w:val="CommentReference"/>
         </w:rPr>
-        <w:commentReference w:id="2"/>
+        <w:commentReference w:id="1"/>
       </w:r>
       <w:proofErr w:type="spellStart"/>
       <w:r>
@@ -4378,7 +4376,20 @@
         <w:t>making up an aggregate. Thus the simplified numerator</w:t>
       </w:r>
       <w:r>
-        <w:t xml:space="preserve"> represents the variance of aggregate abundance,</w:t>
+        <w:t xml:space="preserve"> represents the variance of </w:t>
+      </w:r>
+      <w:del w:id="2" w:author="DFO-MPO" w:date="2018-09-11T08:22:00Z">
+        <w:r>
+          <w:delText>aggregate abundance</w:delText>
+        </w:r>
+      </w:del>
+      <w:ins w:id="3" w:author="DFO-MPO" w:date="2018-09-11T08:22:00Z">
+        <w:r>
+          <w:t>an aggregate</w:t>
+        </w:r>
+      </w:ins>
+      <w:r>
+        <w:t>,</w:t>
       </w:r>
       <w:r>
         <w:t xml:space="preserve"> consisting of </w:t>
@@ -5276,8 +5287,13 @@
         <w:t>generated</w:t>
       </w:r>
       <w:r>
-        <w:t xml:space="preserve"> time series of </w:t>
-      </w:r>
+        <w:t xml:space="preserve"> time series </w:t>
+      </w:r>
+      <w:proofErr w:type="gramStart"/>
+      <w:r>
+        <w:t xml:space="preserve">of </w:t>
+      </w:r>
+      <w:proofErr w:type="gramEnd"/>
       <m:oMath>
         <m:r>
           <w:rPr>
@@ -5314,15 +5330,7 @@
         <w:t xml:space="preserve">using 10-year moving windows </w:t>
       </w:r>
       <w:r>
-        <w:t xml:space="preserve">of per capita productivity, </w:t>
-      </w:r>
-      <w:proofErr w:type="gramStart"/>
-      <w:r>
-        <w:t>log(</w:t>
-      </w:r>
-      <w:proofErr w:type="gramEnd"/>
-      <w:r>
-        <w:t>recruits/spawner). Since Fraser River CUs vary in the length of their spawner-recruit time series, we generated trends in these metrics using two datasets. The primary dataset consisted of 11 CUs with data extending back to the 1948 brood year, while the second contained 18 CUs with data beginning in the 1973 brood year (Table 1).</w:t>
+        <w:t>of per capita productivity, log(recruits/spawner). Since Fraser River CUs vary in the length of their spawner-recruit time series, we generated trends in these metrics using two datasets. The primary dataset consisted of 11 CUs with data extending back to the 1948 brood year, while the second contained 18 CUs with data beginning in the 1973 brood year (Table 1).</w:t>
       </w:r>
       <w:r>
         <w:t xml:space="preserve"> To place these changes in a broader</w:t>
@@ -6202,7 +6210,7 @@
       <w:r>
         <w:t>). Whether we estimated productivity for a given CU using a Ricker or Larkin model followed assignments made in the most recent Wild Salmon Policy assessment (</w:t>
       </w:r>
-      <w:commentRangeStart w:id="3"/>
+      <w:commentRangeStart w:id="4"/>
       <w:r>
         <w:t xml:space="preserve">DFO </w:t>
       </w:r>
@@ -6212,12 +6220,12 @@
         </w:rPr>
         <w:t>in press</w:t>
       </w:r>
-      <w:commentRangeEnd w:id="3"/>
+      <w:commentRangeEnd w:id="4"/>
       <w:r>
         <w:rPr>
           <w:rStyle w:val="CommentReference"/>
         </w:rPr>
-        <w:commentReference w:id="3"/>
+        <w:commentReference w:id="4"/>
       </w:r>
       <w:r>
         <w:t>; Table 1</w:t>
@@ -6235,7 +6243,7 @@
       <w:r>
         <w:tab/>
       </w:r>
-      <w:commentRangeStart w:id="4"/>
+      <w:commentRangeStart w:id="5"/>
       <w:r>
         <w:t xml:space="preserve">To parameterize each CU’s stock-recruit relationship we used median estimates of </w:t>
       </w:r>
@@ -6281,12 +6289,12 @@
       <w:r>
         <w:t>generated from an external, CU-specific Bayesian stock recruit analysis (ref to FRSSI</w:t>
       </w:r>
-      <w:commentRangeEnd w:id="4"/>
+      <w:commentRangeEnd w:id="5"/>
       <w:r>
         <w:rPr>
           <w:rStyle w:val="CommentReference"/>
         </w:rPr>
-        <w:commentReference w:id="4"/>
+        <w:commentReference w:id="5"/>
       </w:r>
       <w:r>
         <w:t xml:space="preserve">). </w:t>
@@ -7074,7 +7082,15 @@
         </w:rPr>
       </w:pPr>
       <w:r>
-        <w:t>We also incorporated a second productivity scenario in our analysis intended to represent a period of broadly unfavorable environmental conditions for sockeye salmon, which could magnify the relative effects of</w:t>
+        <w:t xml:space="preserve">We also incorporated a </w:t>
+      </w:r>
+      <w:del w:id="6" w:author="DFO-MPO" w:date="2018-09-11T09:14:00Z">
+        <w:r>
+          <w:delText xml:space="preserve">second </w:delText>
+        </w:r>
+      </w:del>
+      <w:r>
+        <w:t>productivity scenario in our analysis intended to represent a period of broadly unfavorable environmental conditions for sockeye salmon, which could magnify the relative effects of</w:t>
       </w:r>
       <w:r>
         <w:t xml:space="preserve"> changes in</w:t>
@@ -7286,9 +7302,19 @@
         </w:fldChar>
       </w:r>
       <w:r>
+        <w:rPr>
+          <w:rPrChange w:id="7" w:author="DFO-MPO" w:date="2018-09-11T09:14:00Z">
+            <w:rPr/>
+          </w:rPrChange>
+        </w:rPr>
         <w:instrText xml:space="preserve"> ADDIN EN.CITE </w:instrText>
       </w:r>
       <w:r>
+        <w:rPr>
+          <w:rPrChange w:id="8" w:author="DFO-MPO" w:date="2018-09-11T09:14:00Z">
+            <w:rPr/>
+          </w:rPrChange>
+        </w:rPr>
         <w:fldChar w:fldCharType="begin">
           <w:fldData xml:space="preserve">PEVuZE5vdGU+PENpdGU+PEF1dGhvcj5QZXRlcm1hbjwvQXV0aG9yPjxZZWFyPjIwMTI8L1llYXI+
 PFJlY051bT4xNzg8L1JlY051bT48RGlzcGxheVRleHQ+KE11ZXRlciwgUHlwZXIgJmFtcDsgUGV0
@@ -7337,10 +7363,34 @@
         </w:fldChar>
       </w:r>
       <w:r>
+        <w:rPr>
+          <w:rPrChange w:id="9" w:author="DFO-MPO" w:date="2018-09-11T09:14:00Z">
+            <w:rPr/>
+          </w:rPrChange>
+        </w:rPr>
         <w:instrText xml:space="preserve"> ADDIN EN.CITE.DATA </w:instrText>
       </w:r>
       <w:r>
+        <w:rPr>
+          <w:rPrChange w:id="10" w:author="DFO-MPO" w:date="2018-09-11T09:14:00Z">
+            <w:rPr/>
+          </w:rPrChange>
+        </w:rPr>
+      </w:r>
+      <w:r>
+        <w:rPr>
+          <w:rPrChange w:id="11" w:author="DFO-MPO" w:date="2018-09-11T09:14:00Z">
+            <w:rPr/>
+          </w:rPrChange>
+        </w:rPr>
         <w:fldChar w:fldCharType="end"/>
+      </w:r>
+      <w:r>
+        <w:rPr>
+          <w:rPrChange w:id="12" w:author="DFO-MPO" w:date="2018-09-11T09:14:00Z">
+            <w:rPr/>
+          </w:rPrChange>
+        </w:rPr>
       </w:r>
       <w:r>
         <w:fldChar w:fldCharType="separate"/>
@@ -7782,7 +7832,7 @@
       <w:r>
         <w:t xml:space="preserve"> is negative the distribution is left-skewed, when it is positive it is right-skewed. </w:t>
       </w:r>
-      <w:commentRangeStart w:id="5"/>
+      <w:commentRangeStart w:id="13"/>
       <w:r>
         <w:t xml:space="preserve">We assigned relatively moderate values to both parameters </w:t>
       </w:r>
@@ -7888,12 +7938,12 @@
         </w:rPr>
         <w:t xml:space="preserve">. </w:t>
       </w:r>
-      <w:commentRangeEnd w:id="5"/>
+      <w:commentRangeEnd w:id="13"/>
       <w:r>
         <w:rPr>
           <w:rStyle w:val="CommentReference"/>
         </w:rPr>
-        <w:commentReference w:id="5"/>
+        <w:commentReference w:id="13"/>
       </w:r>
       <w:r>
         <w:rPr>
@@ -7924,45 +7974,39 @@
         <w:rPr>
           <w:rFonts w:eastAsiaTheme="minorEastAsia"/>
         </w:rPr>
-        <w:t xml:space="preserve"> distribution with a </w:t>
-      </w:r>
-      <w:commentRangeStart w:id="6"/>
-      <w:r>
-        <w:rPr>
-          <w:rFonts w:eastAsiaTheme="minorEastAsia"/>
-        </w:rPr>
-        <w:t>mean frequency of 0.3</w:t>
-      </w:r>
-      <w:r>
-        <w:rPr>
-          <w:rFonts w:eastAsiaTheme="minorEastAsia"/>
-        </w:rPr>
-        <w:t xml:space="preserve"> </w:t>
-      </w:r>
-      <w:commentRangeEnd w:id="6"/>
+        <w:t xml:space="preserve"> distribution with a mean frequency of 0.3</w:t>
+      </w:r>
+      <w:r>
+        <w:rPr>
+          <w:rFonts w:eastAsiaTheme="minorEastAsia"/>
+        </w:rPr>
+        <w:t xml:space="preserve"> and a multivariate normal distribution in all other years</w:t>
+      </w:r>
+      <w:r>
+        <w:rPr>
+          <w:rFonts w:eastAsiaTheme="minorEastAsia"/>
+        </w:rPr>
+        <w:t xml:space="preserve">, resulting in an increased likelihood of recruitment failures in approximately one third of </w:t>
+      </w:r>
+      <w:r>
+        <w:rPr>
+          <w:rFonts w:eastAsiaTheme="minorEastAsia"/>
+        </w:rPr>
+        <w:t xml:space="preserve">the simulation </w:t>
+      </w:r>
+      <w:commentRangeStart w:id="14"/>
+      <w:r>
+        <w:rPr>
+          <w:rFonts w:eastAsiaTheme="minorEastAsia"/>
+        </w:rPr>
+        <w:t>period</w:t>
+      </w:r>
+      <w:commentRangeEnd w:id="14"/>
       <w:r>
         <w:rPr>
           <w:rStyle w:val="CommentReference"/>
         </w:rPr>
-        <w:commentReference w:id="6"/>
-      </w:r>
-      <w:r>
-        <w:rPr>
-          <w:rFonts w:eastAsiaTheme="minorEastAsia"/>
-        </w:rPr>
-        <w:t>and a multivariate normal distribution in all other years</w:t>
-      </w:r>
-      <w:r>
-        <w:rPr>
-          <w:rFonts w:eastAsiaTheme="minorEastAsia"/>
-        </w:rPr>
-        <w:t xml:space="preserve">, resulting in an increased likelihood of recruitment failures in approximately one third of </w:t>
-      </w:r>
-      <w:r>
-        <w:rPr>
-          <w:rFonts w:eastAsiaTheme="minorEastAsia"/>
-        </w:rPr>
-        <w:t>the simulation period</w:t>
+        <w:commentReference w:id="14"/>
       </w:r>
       <w:r>
         <w:rPr>
@@ -8115,19 +8159,19 @@
         </w:rPr>
         <w:t xml:space="preserve">produced declines in performance metrics that were more severe, relative to the reference productivity scenario, than the skewed scenario described above (results presented in </w:t>
       </w:r>
-      <w:commentRangeStart w:id="7"/>
+      <w:commentRangeStart w:id="15"/>
       <w:r>
         <w:rPr>
           <w:rFonts w:eastAsiaTheme="minorEastAsia"/>
         </w:rPr>
         <w:t>Appendix</w:t>
       </w:r>
-      <w:commentRangeEnd w:id="7"/>
+      <w:commentRangeEnd w:id="15"/>
       <w:r>
         <w:rPr>
           <w:rStyle w:val="CommentReference"/>
         </w:rPr>
-        <w:commentReference w:id="7"/>
+        <w:commentReference w:id="15"/>
       </w:r>
       <w:r>
         <w:rPr>
@@ -8492,7 +8536,7 @@
       <w:r>
         <w:t xml:space="preserve"> </w:t>
       </w:r>
-      <w:commentRangeStart w:id="8"/>
+      <w:commentRangeStart w:id="16"/>
       <w:r>
         <w:t>Details of the harvest control rule, mortality calculations, and parameter specificati</w:t>
       </w:r>
@@ -8502,17 +8546,20 @@
       <w:r>
         <w:t>.</w:t>
       </w:r>
-      <w:commentRangeEnd w:id="8"/>
+      <w:commentRangeEnd w:id="16"/>
       <w:r>
         <w:rPr>
           <w:rStyle w:val="CommentReference"/>
         </w:rPr>
-        <w:commentReference w:id="8"/>
+        <w:commentReference w:id="16"/>
       </w:r>
     </w:p>
     <w:p>
       <w:pPr>
         <w:ind w:firstLine="720"/>
+        <w:rPr>
+          <w:ins w:id="17" w:author="DFO-MPO" w:date="2018-09-11T10:53:00Z"/>
+        </w:rPr>
       </w:pPr>
       <w:r>
         <w:t xml:space="preserve">We introduced additional stochasticity into the model via </w:t>
@@ -8529,16 +8576,116 @@
         <w:t xml:space="preserve">. </w:t>
       </w:r>
       <w:r>
-        <w:t>The results we present in the main text are based on simulations with the reference value for each parameter only; however, we tested the effect of alternative values in a series of sensitivity analyses to ensure that our results were robust to this assumption. Details of how each process was parameterized are described in the Appendix and results of sensitivity analyses are provided in an online supplement.</w:t>
-      </w:r>
+        <w:t xml:space="preserve">The results we present in the main text are based on simulations with the reference value for each parameter only; however, we tested the effect of alternative values in a series of sensitivity analyses to ensure that our results were robust to this assumption. </w:t>
+      </w:r>
+      <w:moveToRangeStart w:id="18" w:author="DFO-MPO" w:date="2018-09-11T10:54:00Z" w:name="move524426592"/>
+      <w:moveTo w:id="19" w:author="DFO-MPO" w:date="2018-09-11T10:54:00Z">
+        <w:r>
+          <w:t>Details of how each process was parameterized are described in the Appendix and results of sensitivity analyses are provided in an online supplement.</w:t>
+        </w:r>
+      </w:moveTo>
+      <w:moveToRangeEnd w:id="18"/>
     </w:p>
     <w:p>
       <w:pPr>
         <w:ind w:firstLine="720"/>
       </w:pPr>
+      <w:ins w:id="20" w:author="DFO-MPO" w:date="2018-09-11T10:54:00Z">
+        <w:r>
+          <w:rPr>
+            <w:rFonts w:ascii="Calibri" w:hAnsi="Calibri"/>
+          </w:rPr>
+          <w:t xml:space="preserve">We used recent CU-specific time series of recruit and spawner abundance to initiate the simulation model (i.e. the same data that were used in the retrospective analysis). The length of the </w:t>
+        </w:r>
+        <w:r>
+          <w:rPr>
+            <w:rFonts w:ascii="Calibri" w:hAnsi="Calibri"/>
+          </w:rPr>
+          <w:lastRenderedPageBreak/>
+          <w:t>simulation period was set at 40 years (approximately 10 sockeye salmon generations) and each OM was simulated 1000 times (the number required to stabilize results). To evaluate differences in performance between OMs, we present median outputs among simulations, as well as 10</w:t>
+        </w:r>
+        <w:r>
+          <w:rPr>
+            <w:rFonts w:ascii="Calibri" w:hAnsi="Calibri"/>
+            <w:vertAlign w:val="superscript"/>
+          </w:rPr>
+          <w:t>th</w:t>
+        </w:r>
+        <w:r>
+          <w:rPr>
+            <w:rFonts w:ascii="Calibri" w:hAnsi="Calibri"/>
+          </w:rPr>
+          <w:t xml:space="preserve"> and 90</w:t>
+        </w:r>
+        <w:r>
+          <w:rPr>
+            <w:rFonts w:ascii="Calibri" w:hAnsi="Calibri"/>
+            <w:vertAlign w:val="superscript"/>
+          </w:rPr>
+          <w:t>th</w:t>
+        </w:r>
+        <w:r>
+          <w:rPr>
+            <w:rFonts w:ascii="Calibri" w:hAnsi="Calibri"/>
+          </w:rPr>
+          <w:t xml:space="preserve"> percentiles. Our goal was to demonstrate relative differences in projected performance associated with differences in component variability and synchrony, and not accurately forecast the dynamics of Fraser River CUs.</w:t>
+        </w:r>
+        <w:r>
+          <w:rPr>
+            <w:rFonts w:ascii="Calibri" w:hAnsi="Calibri"/>
+          </w:rPr>
+          <w:t xml:space="preserve"> </w:t>
+        </w:r>
+      </w:ins>
+      <w:del w:id="21" w:author="DFO-MPO" w:date="2018-09-11T10:54:00Z">
+        <w:r>
+          <w:rPr>
+            <w:rFonts w:ascii="Calibri" w:hAnsi="Calibri"/>
+          </w:rPr>
+          <w:delText>Instead of priming the simulation with initial abundances sampled from random distributions, we used CU-specific time series of recruit and spawner abundance (i.e. the same data that were used in the retrospective analysis). We used these time series to ensure that each CU’s abundance reflected the best estimate of its current status and to seed cyclic CUs (i.e. those simulated with a Larkin model) with representative levels of variation among cycle lines. The length of the simulation period was set at 40 years (approximately 10 sockeye salmon generations) and each OM was simulated 1000 times (a supplementary analysis indicated variation in output metrics stabilized after 500-700 simulation runs). To evaluate differences in performance between OMs, we present median outputs among simulations, as well as 10</w:delText>
+        </w:r>
+        <w:r>
+          <w:rPr>
+            <w:rFonts w:ascii="Calibri" w:hAnsi="Calibri"/>
+            <w:vertAlign w:val="superscript"/>
+          </w:rPr>
+          <w:delText>th</w:delText>
+        </w:r>
+        <w:r>
+          <w:rPr>
+            <w:rFonts w:ascii="Calibri" w:hAnsi="Calibri"/>
+          </w:rPr>
+          <w:delText xml:space="preserve"> and 90</w:delText>
+        </w:r>
+        <w:r>
+          <w:rPr>
+            <w:rFonts w:ascii="Calibri" w:hAnsi="Calibri"/>
+            <w:vertAlign w:val="superscript"/>
+          </w:rPr>
+          <w:delText>th</w:delText>
+        </w:r>
+        <w:r>
+          <w:rPr>
+            <w:rFonts w:ascii="Calibri" w:hAnsi="Calibri"/>
+          </w:rPr>
+          <w:delText xml:space="preserve"> percentiles. </w:delText>
+        </w:r>
+      </w:del>
+      <w:moveFromRangeStart w:id="22" w:author="DFO-MPO" w:date="2018-09-11T10:54:00Z" w:name="move524426592"/>
+      <w:moveFrom w:id="23" w:author="DFO-MPO" w:date="2018-09-11T10:54:00Z">
+        <w:r>
+          <w:t>Details of how each process was parameterized are described in the Appendix and results of sensitivity analyses are provided in an online supplement.</w:t>
+        </w:r>
+      </w:moveFrom>
+      <w:moveFromRangeEnd w:id="22"/>
     </w:p>
     <w:p>
       <w:pPr>
+        <w:ind w:firstLine="720"/>
+      </w:pPr>
+    </w:p>
+    <w:p>
+      <w:pPr>
         <w:rPr>
           <w:i/>
         </w:rPr>
@@ -8547,7 +8694,6 @@
         <w:rPr>
           <w:i/>
         </w:rPr>
-        <w:lastRenderedPageBreak/>
         <w:t>Component variability and synchrony “treatments”</w:t>
       </w:r>
     </w:p>
@@ -8816,6 +8962,21 @@
         </w:rPr>
         <w:t>.</w:t>
       </w:r>
+      <w:ins w:id="24" w:author="DFO-MPO" w:date="2018-09-11T10:49:00Z">
+        <w:r>
+          <w:rPr>
+            <w:rFonts w:eastAsiaTheme="minorEastAsia"/>
+          </w:rPr>
+          <w:t xml:space="preserve"> </w:t>
+        </w:r>
+        <w:r>
+          <w:rPr>
+            <w:rFonts w:eastAsiaTheme="minorEastAsia"/>
+            <w:b/>
+          </w:rPr>
+          <w:t>INSERT JUSTIFICATION BASED ON METANALYSIS</w:t>
+        </w:r>
+      </w:ins>
       <w:r>
         <w:rPr>
           <w:rFonts w:eastAsiaTheme="minorEastAsia"/>
@@ -9207,19 +9368,19 @@
           <w:i/>
         </w:rPr>
       </w:pPr>
-      <w:commentRangeStart w:id="9"/>
+      <w:commentRangeStart w:id="25"/>
       <w:r>
         <w:rPr>
           <w:i/>
         </w:rPr>
         <w:t>Evaluating model performance</w:t>
       </w:r>
-      <w:commentRangeEnd w:id="9"/>
+      <w:commentRangeEnd w:id="25"/>
       <w:r>
         <w:rPr>
           <w:rStyle w:val="CommentReference"/>
         </w:rPr>
-        <w:commentReference w:id="9"/>
+        <w:commentReference w:id="25"/>
       </w:r>
     </w:p>
     <w:p>
@@ -9594,7 +9755,14 @@
         <w:rPr>
           <w:rFonts w:ascii="Calibri" w:hAnsi="Calibri"/>
         </w:rPr>
-        <w:t xml:space="preserve"> is defined as the estimated spawner abundance necessary to achieve maximum sustainable yield, while </w:t>
+        <w:t xml:space="preserve"> is defined as the estimated spawner abundance </w:t>
+      </w:r>
+      <w:r>
+        <w:rPr>
+          <w:rFonts w:ascii="Calibri" w:hAnsi="Calibri"/>
+        </w:rPr>
+        <w:lastRenderedPageBreak/>
+        <w:t xml:space="preserve">necessary to achieve maximum sustainable yield, while </w:t>
       </w:r>
       <w:proofErr w:type="spellStart"/>
       <w:r>
@@ -9665,7 +9833,7 @@
       <w:r>
         <w:t xml:space="preserve">ppendix. </w:t>
       </w:r>
-      <w:commentRangeStart w:id="10"/>
+      <w:commentRangeStart w:id="26"/>
       <w:r>
         <w:t>Finally, we calculated the proportion of CUs extirpated at the end of the simulation period</w:t>
       </w:r>
@@ -9675,12 +9843,12 @@
       <w:r>
         <w:t>.</w:t>
       </w:r>
-      <w:commentRangeEnd w:id="10"/>
+      <w:commentRangeEnd w:id="26"/>
       <w:r>
         <w:rPr>
           <w:rStyle w:val="CommentReference"/>
         </w:rPr>
-        <w:commentReference w:id="10"/>
+        <w:commentReference w:id="26"/>
       </w:r>
     </w:p>
     <w:p>
@@ -9797,7 +9965,6 @@
         <w:rPr>
           <w:rFonts w:ascii="Calibri" w:hAnsi="Calibri"/>
         </w:rPr>
-        <w:lastRenderedPageBreak/>
         <w:t>Equation 7</w:t>
       </w:r>
       <w:r>
@@ -10150,7 +10317,7 @@
         </w:rPr>
         <w:t xml:space="preserve"> by the harvest control rule). </w:t>
       </w:r>
-      <w:commentRangeStart w:id="11"/>
+      <w:commentRangeStart w:id="27"/>
       <w:r>
         <w:rPr>
           <w:rFonts w:ascii="Calibri" w:hAnsi="Calibri"/>
@@ -10205,12 +10372,12 @@
         </w:rPr>
         <w:t xml:space="preserve"> </w:t>
       </w:r>
-      <w:commentRangeEnd w:id="11"/>
+      <w:commentRangeEnd w:id="27"/>
       <w:r>
         <w:rPr>
           <w:rStyle w:val="CommentReference"/>
         </w:rPr>
-        <w:commentReference w:id="11"/>
+        <w:commentReference w:id="27"/>
       </w:r>
       <w:r>
         <w:rPr>
@@ -10236,7 +10403,7 @@
         </w:rPr>
         <w:t xml:space="preserve"> a hypothetical omniscient manager,</w:t>
       </w:r>
-      <w:commentRangeStart w:id="12"/>
+      <w:commentRangeStart w:id="28"/>
       <w:r>
         <w:rPr>
           <w:rFonts w:ascii="Calibri" w:hAnsi="Calibri"/>
@@ -10267,12 +10434,12 @@
         </w:rPr>
         <w:t xml:space="preserve"> process.</w:t>
       </w:r>
-      <w:commentRangeEnd w:id="12"/>
+      <w:commentRangeEnd w:id="28"/>
       <w:r>
         <w:rPr>
           <w:rStyle w:val="CommentReference"/>
         </w:rPr>
-        <w:commentReference w:id="12"/>
+        <w:commentReference w:id="28"/>
       </w:r>
     </w:p>
     <w:p>
@@ -10458,153 +10625,19 @@
           <w:rFonts w:ascii="Calibri" w:hAnsi="Calibri"/>
         </w:rPr>
       </w:pPr>
+      <w:commentRangeStart w:id="29"/>
       <w:r>
         <w:rPr>
           <w:rFonts w:ascii="Calibri" w:hAnsi="Calibri"/>
         </w:rPr>
-        <w:t>Instead of priming the simulation with initial abundance</w:t>
-      </w:r>
-      <w:r>
-        <w:rPr>
-          <w:rFonts w:ascii="Calibri" w:hAnsi="Calibri"/>
-        </w:rPr>
-        <w:t>s</w:t>
-      </w:r>
-      <w:r>
-        <w:rPr>
-          <w:rFonts w:ascii="Calibri" w:hAnsi="Calibri"/>
-        </w:rPr>
-        <w:t xml:space="preserve"> sampled from random distributions, we used CU-specific </w:t>
-      </w:r>
-      <w:r>
-        <w:rPr>
-          <w:rFonts w:ascii="Calibri" w:hAnsi="Calibri"/>
-        </w:rPr>
-        <w:t>time series of recruit and spawner abundance</w:t>
-      </w:r>
-      <w:r>
-        <w:rPr>
-          <w:rFonts w:ascii="Calibri" w:hAnsi="Calibri"/>
-        </w:rPr>
-        <w:t xml:space="preserve"> </w:t>
-      </w:r>
-      <w:r>
-        <w:rPr>
-          <w:rFonts w:ascii="Calibri" w:hAnsi="Calibri"/>
-        </w:rPr>
-        <w:t xml:space="preserve">(i.e. the same data that were used in the retrospective analysis). We used these time series to ensure that each CU’s abundance reflected the best estimate of its current status and to seed cyclic CUs </w:t>
-      </w:r>
-      <w:r>
-        <w:rPr>
-          <w:rFonts w:ascii="Calibri" w:hAnsi="Calibri"/>
-        </w:rPr>
-        <w:t xml:space="preserve">(i.e. those simulated with a Larkin model) </w:t>
-      </w:r>
-      <w:r>
-        <w:rPr>
-          <w:rFonts w:ascii="Calibri" w:hAnsi="Calibri"/>
-        </w:rPr>
-        <w:t xml:space="preserve">with </w:t>
-      </w:r>
-      <w:r>
-        <w:rPr>
-          <w:rFonts w:ascii="Calibri" w:hAnsi="Calibri"/>
-        </w:rPr>
-        <w:t>representative</w:t>
-      </w:r>
-      <w:r>
-        <w:rPr>
-          <w:rFonts w:ascii="Calibri" w:hAnsi="Calibri"/>
-        </w:rPr>
-        <w:t xml:space="preserve"> levels of variation among cycle lines. The length of the simulation period was set at 40 years</w:t>
-      </w:r>
-      <w:r>
-        <w:rPr>
-          <w:rFonts w:ascii="Calibri" w:hAnsi="Calibri"/>
-        </w:rPr>
-        <w:t xml:space="preserve"> (approximately 10 sockeye salmon generations)</w:t>
-      </w:r>
-      <w:r>
-        <w:rPr>
-          <w:rFonts w:ascii="Calibri" w:hAnsi="Calibri"/>
-        </w:rPr>
-        <w:t xml:space="preserve"> and each OM was simulated 1000 times (a supplementary analysis indicated variation in output metrics stabilized </w:t>
-      </w:r>
-      <w:r>
-        <w:rPr>
-          <w:rFonts w:ascii="Calibri" w:hAnsi="Calibri"/>
-        </w:rPr>
-        <w:t>after</w:t>
-      </w:r>
-      <w:r>
-        <w:rPr>
-          <w:rFonts w:ascii="Calibri" w:hAnsi="Calibri"/>
-        </w:rPr>
-        <w:t xml:space="preserve"> 500-700 </w:t>
-      </w:r>
-      <w:r>
-        <w:rPr>
-          <w:rFonts w:ascii="Calibri" w:hAnsi="Calibri"/>
-        </w:rPr>
-        <w:t>simulation runs</w:t>
-      </w:r>
-      <w:r>
-        <w:rPr>
-          <w:rFonts w:ascii="Calibri" w:hAnsi="Calibri"/>
-        </w:rPr>
-        <w:t>). To evaluate differences in performance between</w:t>
-      </w:r>
-      <w:r>
-        <w:rPr>
-          <w:rFonts w:ascii="Calibri" w:hAnsi="Calibri"/>
-        </w:rPr>
-        <w:t xml:space="preserve"> OMs, we present median outputs</w:t>
-      </w:r>
-      <w:r>
-        <w:rPr>
-          <w:rFonts w:ascii="Calibri" w:hAnsi="Calibri"/>
-        </w:rPr>
-        <w:t xml:space="preserve"> among simulations, as well as 10</w:t>
-      </w:r>
-      <w:r>
-        <w:rPr>
-          <w:rFonts w:ascii="Calibri" w:hAnsi="Calibri"/>
-          <w:vertAlign w:val="superscript"/>
-        </w:rPr>
-        <w:t>th</w:t>
-      </w:r>
-      <w:r>
-        <w:rPr>
-          <w:rFonts w:ascii="Calibri" w:hAnsi="Calibri"/>
-        </w:rPr>
-        <w:t xml:space="preserve"> and 90</w:t>
-      </w:r>
-      <w:r>
-        <w:rPr>
-          <w:rFonts w:ascii="Calibri" w:hAnsi="Calibri"/>
-          <w:vertAlign w:val="superscript"/>
-        </w:rPr>
-        <w:t>th</w:t>
-      </w:r>
-      <w:r>
-        <w:rPr>
-          <w:rFonts w:ascii="Calibri" w:hAnsi="Calibri"/>
-        </w:rPr>
-        <w:t xml:space="preserve"> percentiles. </w:t>
-      </w:r>
-      <w:commentRangeStart w:id="13"/>
-      <w:r>
-        <w:rPr>
-          <w:rFonts w:ascii="Calibri" w:hAnsi="Calibri"/>
-        </w:rPr>
         <w:t>We stress, however, that this study is not intended to accurately forecast the dynamics of Fraser River CUs or to predict the trajectory of the aggregate as a whole. Rather our goal is to demonstrate relative differences in projected performance associated with differences in component variability and synchrony.</w:t>
       </w:r>
-      <w:commentRangeEnd w:id="13"/>
+      <w:commentRangeEnd w:id="29"/>
       <w:r>
         <w:rPr>
           <w:rStyle w:val="CommentReference"/>
         </w:rPr>
-        <w:commentReference w:id="13"/>
+        <w:commentReference w:id="29"/>
       </w:r>
     </w:p>
     <w:p>
@@ -10672,7 +10705,11 @@
         <w:t>. Subsequently the aggregate exhibited several years of higher productivity, but productivity h</w:t>
       </w:r>
       <w:r>
-        <w:t>as recently declined again</w:t>
+        <w:t xml:space="preserve">as recently </w:t>
+      </w:r>
+      <w:r>
+        <w:lastRenderedPageBreak/>
+        <w:t>declined again</w:t>
       </w:r>
       <w:r>
         <w:t xml:space="preserve"> and remains variable</w:t>
@@ -10690,11 +10727,7 @@
         <w:t>A</w:t>
       </w:r>
       <w:r>
-        <w:t xml:space="preserve">ggregate spawner abundance and aggregate catch </w:t>
-      </w:r>
-      <w:r>
-        <w:lastRenderedPageBreak/>
-        <w:t>increased until the ea</w:t>
+        <w:t>ggregate spawner abundance and aggregate catch increased until the ea</w:t>
       </w:r>
       <w:r>
         <w:t>rly 1990s before declining (Figure 1</w:t>
@@ -10825,7 +10858,7 @@
       <w:r>
         <w:rPr>
           <w:noProof/>
-          <w:lang w:val="en-US"/>
+          <w:lang w:eastAsia="en-CA"/>
         </w:rPr>
         <w:drawing>
           <wp:inline distT="0" distB="0" distL="0" distR="0" wp14:anchorId="28B374A9" wp14:editId="2F9B8002">
@@ -10878,16 +10911,16 @@
       </w:r>
     </w:p>
     <w:p>
-      <w:commentRangeStart w:id="14"/>
+      <w:commentRangeStart w:id="30"/>
       <w:r>
         <w:t xml:space="preserve">Figure </w:t>
       </w:r>
-      <w:commentRangeEnd w:id="14"/>
+      <w:commentRangeEnd w:id="30"/>
       <w:r>
         <w:rPr>
           <w:rStyle w:val="CommentReference"/>
         </w:rPr>
-        <w:commentReference w:id="14"/>
+        <w:commentReference w:id="30"/>
       </w:r>
       <w:r>
         <w:t>1. Observed trends in Fraser River sockeye salmon productivity (log (recruits per spawner)), aggregate spawner abundance, and aggregate catch (</w:t>
@@ -10990,12 +11023,14 @@
         <w:rPr>
           <w:i/>
         </w:rPr>
+        <w:lastRenderedPageBreak/>
         <w:t>Forward simulation</w:t>
       </w:r>
     </w:p>
     <w:p>
       <w:pPr>
         <w:rPr>
+          <w:ins w:id="31" w:author="DFO-MPO" w:date="2018-09-11T10:57:00Z"/>
           <w:rFonts w:eastAsiaTheme="minorEastAsia"/>
         </w:rPr>
       </w:pPr>
@@ -11003,7 +11038,6 @@
         <w:rPr>
           <w:i/>
         </w:rPr>
-        <w:lastRenderedPageBreak/>
         <w:tab/>
       </w:r>
       <w:r>
@@ -11038,7 +11072,21 @@
         <w:rPr>
           <w:rFonts w:eastAsiaTheme="minorEastAsia"/>
         </w:rPr>
-        <w:t xml:space="preserve"> historical, current</w:t>
+        <w:t xml:space="preserve"> historical</w:t>
+      </w:r>
+      <w:ins w:id="32" w:author="DFO-MPO" w:date="2018-09-11T10:56:00Z">
+        <w:r>
+          <w:rPr>
+            <w:rFonts w:eastAsiaTheme="minorEastAsia"/>
+          </w:rPr>
+          <w:t>ly low</w:t>
+        </w:r>
+      </w:ins>
+      <w:r>
+        <w:rPr>
+          <w:rFonts w:eastAsiaTheme="minorEastAsia"/>
+        </w:rPr>
+        <w:t>, current</w:t>
       </w:r>
       <w:r>
         <w:rPr>
@@ -11089,27 +11137,152 @@
         <w:rPr>
           <w:rFonts w:eastAsiaTheme="minorEastAsia"/>
         </w:rPr>
-        <w:t xml:space="preserve"> These patterns were not strongly influenced by the productivity regime in the model (Figure 2)</w:t>
-      </w:r>
-      <w:r>
-        <w:rPr>
-          <w:rFonts w:eastAsiaTheme="minorEastAsia"/>
-        </w:rPr>
-        <w:t>.</w:t>
-      </w:r>
+        <w:t xml:space="preserve"> </w:t>
+      </w:r>
+      <w:ins w:id="33" w:author="DFO-MPO" w:date="2018-09-11T10:57:00Z">
+        <w:r>
+          <w:rPr>
+            <w:rFonts w:eastAsiaTheme="minorEastAsia"/>
+          </w:rPr>
+          <w:t xml:space="preserve">As expected, increasing </w:t>
+        </w:r>
+        <m:oMath>
+          <m:r>
+            <w:rPr>
+              <w:rFonts w:ascii="Cambria Math" w:hAnsi="Cambria Math"/>
+            </w:rPr>
+            <m:t>σ</m:t>
+          </m:r>
+        </m:oMath>
+        <w:r>
+          <w:rPr>
+            <w:rFonts w:eastAsiaTheme="minorEastAsia"/>
+          </w:rPr>
+          <w:t xml:space="preserve"> and </w:t>
+        </w:r>
+        <m:oMath>
+          <m:r>
+            <w:rPr>
+              <w:rFonts w:ascii="Cambria Math" w:hAnsi="Cambria Math"/>
+            </w:rPr>
+            <m:t>ρ</m:t>
+          </m:r>
+        </m:oMath>
+        <w:r>
+          <w:rPr>
+            <w:rFonts w:eastAsiaTheme="minorEastAsia"/>
+          </w:rPr>
+          <w:t xml:space="preserve"> resulted in increases in CV</w:t>
+        </w:r>
+        <w:r>
+          <w:rPr>
+            <w:rFonts w:eastAsiaTheme="minorEastAsia"/>
+            <w:vertAlign w:val="subscript"/>
+          </w:rPr>
+          <w:t>C</w:t>
+        </w:r>
+        <w:r>
+          <w:rPr>
+            <w:rFonts w:eastAsiaTheme="minorEastAsia"/>
+          </w:rPr>
+          <w:t xml:space="preserve"> and synchrony. These patterns were not strongly influenced by the productivity regime in the model (Figure 2). </w:t>
+        </w:r>
+        <w:commentRangeStart w:id="34"/>
+        <w:r>
+          <w:rPr>
+            <w:rFonts w:eastAsiaTheme="minorEastAsia"/>
+          </w:rPr>
+          <w:t xml:space="preserve">We use </w:t>
+        </w:r>
+        <m:oMath>
+          <m:r>
+            <w:rPr>
+              <w:rFonts w:ascii="Cambria Math" w:hAnsi="Cambria Math"/>
+            </w:rPr>
+            <m:t>σ</m:t>
+          </m:r>
+        </m:oMath>
+        <w:r>
+          <w:rPr>
+            <w:rFonts w:eastAsiaTheme="minorEastAsia"/>
+          </w:rPr>
+          <w:t>as a measure of CV</w:t>
+        </w:r>
+        <w:r>
+          <w:rPr>
+            <w:rFonts w:eastAsiaTheme="minorEastAsia"/>
+            <w:vertAlign w:val="subscript"/>
+          </w:rPr>
+          <w:t>C</w:t>
+        </w:r>
+        <w:r>
+          <w:rPr>
+            <w:rFonts w:eastAsiaTheme="minorEastAsia"/>
+          </w:rPr>
+          <w:t xml:space="preserve"> and </w:t>
+        </w:r>
+        <m:oMath>
+          <m:r>
+            <w:rPr>
+              <w:rFonts w:ascii="Cambria Math" w:hAnsi="Cambria Math"/>
+            </w:rPr>
+            <m:t xml:space="preserve">ρ </m:t>
+          </m:r>
+        </m:oMath>
+        <w:r>
+          <w:rPr>
+            <w:rFonts w:eastAsiaTheme="minorEastAsia"/>
+          </w:rPr>
+          <w:t>as a measure of synchrony in subsequent results.</w:t>
+        </w:r>
+        <w:commentRangeEnd w:id="34"/>
+      </w:ins>
     </w:p>
     <w:p>
       <w:pPr>
+        <w:rPr>
+          <w:del w:id="35" w:author="DFO-MPO" w:date="2018-09-11T10:57:00Z"/>
+          <w:rFonts w:eastAsiaTheme="minorEastAsia"/>
+        </w:rPr>
+      </w:pPr>
+      <w:ins w:id="36" w:author="DFO-MPO" w:date="2018-09-11T10:57:00Z">
+        <w:r>
+          <w:rPr>
+            <w:rStyle w:val="CommentReference"/>
+          </w:rPr>
+          <w:commentReference w:id="34"/>
+        </w:r>
+      </w:ins>
+      <w:del w:id="37" w:author="DFO-MPO" w:date="2018-09-11T10:57:00Z">
+        <w:r>
+          <w:rPr>
+            <w:rFonts w:eastAsiaTheme="minorEastAsia"/>
+          </w:rPr>
+          <w:delText>These patterns were not strongly influenced by the productivity regime in the model (Figure 2)</w:delText>
+        </w:r>
+        <w:r>
+          <w:rPr>
+            <w:rFonts w:eastAsiaTheme="minorEastAsia"/>
+          </w:rPr>
+          <w:delText>.</w:delText>
+        </w:r>
+      </w:del>
+    </w:p>
+    <w:p>
+      <w:pPr>
         <w:jc w:val="center"/>
         <w:rPr>
           <w:rFonts w:eastAsiaTheme="minorEastAsia"/>
         </w:rPr>
-      </w:pPr>
-      <w:r>
-        <w:rPr>
-          <w:rFonts w:eastAsiaTheme="minorEastAsia"/>
-          <w:noProof/>
-          <w:lang w:val="en-US"/>
+        <w:pPrChange w:id="38" w:author="DFO-MPO" w:date="2018-09-11T10:57:00Z">
+          <w:pPr/>
+        </w:pPrChange>
+      </w:pPr>
+      <w:r>
+        <w:rPr>
+          <w:rFonts w:eastAsiaTheme="minorEastAsia"/>
+          <w:noProof/>
+          <w:lang w:eastAsia="en-CA"/>
         </w:rPr>
         <w:drawing>
           <wp:inline distT="0" distB="0" distL="0" distR="0" wp14:anchorId="4986B27E" wp14:editId="5B3E90F6">
@@ -11274,7 +11447,7 @@
         </w:rPr>
         <w:t xml:space="preserve"> effects on others. </w:t>
       </w:r>
-      <w:commentRangeStart w:id="15"/>
+      <w:commentRangeStart w:id="39"/>
       <w:r>
         <w:rPr>
           <w:rFonts w:eastAsiaTheme="minorEastAsia"/>
@@ -11378,12 +11551,12 @@
         </w:rPr>
         <w:t xml:space="preserve">). </w:t>
       </w:r>
-      <w:commentRangeEnd w:id="15"/>
+      <w:commentRangeEnd w:id="39"/>
       <w:r>
         <w:rPr>
           <w:rStyle w:val="CommentReference"/>
         </w:rPr>
-        <w:commentReference w:id="15"/>
+        <w:commentReference w:id="39"/>
       </w:r>
       <w:r>
         <w:rPr>
@@ -11474,7 +11647,7 @@
         </w:rPr>
         <w:t xml:space="preserve"> </w:t>
       </w:r>
-      <w:commentRangeStart w:id="16"/>
+      <w:commentRangeStart w:id="40"/>
       <w:r>
         <w:rPr>
           <w:rFonts w:eastAsiaTheme="minorEastAsia"/>
@@ -11535,12 +11708,12 @@
         </w:rPr>
         <w:t>.</w:t>
       </w:r>
-      <w:commentRangeEnd w:id="16"/>
+      <w:commentRangeEnd w:id="40"/>
       <w:r>
         <w:rPr>
           <w:rStyle w:val="CommentReference"/>
         </w:rPr>
-        <w:commentReference w:id="16"/>
+        <w:commentReference w:id="40"/>
       </w:r>
     </w:p>
     <w:p>
@@ -11694,7 +11867,14 @@
         <w:rPr>
           <w:rFonts w:eastAsiaTheme="minorEastAsia"/>
         </w:rPr>
-        <w:t xml:space="preserve">declined by more than 10% </w:t>
+        <w:t xml:space="preserve">declined by more </w:t>
+      </w:r>
+      <w:r>
+        <w:rPr>
+          <w:rFonts w:eastAsiaTheme="minorEastAsia"/>
+        </w:rPr>
+        <w:lastRenderedPageBreak/>
+        <w:t xml:space="preserve">than 10% </w:t>
       </w:r>
       <w:r>
         <w:rPr>
@@ -11706,14 +11886,14 @@
         <w:rPr>
           <w:rFonts w:eastAsiaTheme="minorEastAsia"/>
         </w:rPr>
-        <w:t xml:space="preserve"> 3e,f</w:t>
+        <w:t xml:space="preserve"> 3e</w:t>
       </w:r>
       <w:proofErr w:type="gramStart"/>
       <w:r>
         <w:rPr>
           <w:rFonts w:eastAsiaTheme="minorEastAsia"/>
         </w:rPr>
-        <w:t>,g</w:t>
+        <w:t>,f,g</w:t>
       </w:r>
       <w:proofErr w:type="gramEnd"/>
       <w:r>
@@ -11779,12 +11959,12 @@
           <w:rFonts w:eastAsiaTheme="minorEastAsia"/>
         </w:rPr>
       </w:pPr>
-      <w:commentRangeStart w:id="17"/>
-      <w:r>
-        <w:rPr>
-          <w:rFonts w:eastAsiaTheme="minorEastAsia"/>
-          <w:noProof/>
-          <w:lang w:val="en-US"/>
+      <w:commentRangeStart w:id="41"/>
+      <w:r>
+        <w:rPr>
+          <w:rFonts w:eastAsiaTheme="minorEastAsia"/>
+          <w:noProof/>
+          <w:lang w:eastAsia="en-CA"/>
         </w:rPr>
         <w:drawing>
           <wp:inline distT="0" distB="0" distL="0" distR="0" wp14:anchorId="5CCB0C06" wp14:editId="47B258B6">
@@ -11835,12 +12015,12 @@
           </wp:inline>
         </w:drawing>
       </w:r>
-      <w:commentRangeEnd w:id="17"/>
+      <w:commentRangeEnd w:id="41"/>
       <w:r>
         <w:rPr>
           <w:rStyle w:val="CommentReference"/>
         </w:rPr>
-        <w:commentReference w:id="17"/>
+        <w:commentReference w:id="41"/>
       </w:r>
     </w:p>
     <w:p>
@@ -11881,19 +12061,19 @@
         </w:rPr>
         <w:t xml:space="preserve"> Points represent medians and whiskers 90% posterior interval among </w:t>
       </w:r>
-      <w:commentRangeStart w:id="18"/>
+      <w:commentRangeStart w:id="42"/>
       <w:r>
         <w:rPr>
           <w:rFonts w:eastAsiaTheme="minorEastAsia"/>
         </w:rPr>
         <w:t xml:space="preserve">250 </w:t>
       </w:r>
-      <w:commentRangeEnd w:id="18"/>
+      <w:commentRangeEnd w:id="42"/>
       <w:r>
         <w:rPr>
           <w:rStyle w:val="CommentReference"/>
         </w:rPr>
-        <w:commentReference w:id="18"/>
+        <w:commentReference w:id="42"/>
       </w:r>
       <w:r>
         <w:rPr>
@@ -11932,8 +12112,30 @@
         <w:rPr>
           <w:rFonts w:eastAsiaTheme="minorEastAsia"/>
         </w:rPr>
-        <w:t xml:space="preserve"> severe </w:t>
-      </w:r>
+        <w:t xml:space="preserve"> </w:t>
+      </w:r>
+      <w:del w:id="43" w:author="DFO-MPO" w:date="2018-09-11T11:44:00Z">
+        <w:r>
+          <w:rPr>
+            <w:rFonts w:eastAsiaTheme="minorEastAsia"/>
+          </w:rPr>
+          <w:delText xml:space="preserve">severe </w:delText>
+        </w:r>
+      </w:del>
+      <w:ins w:id="44" w:author="DFO-MPO" w:date="2018-09-11T11:44:00Z">
+        <w:r>
+          <w:rPr>
+            <w:rFonts w:eastAsiaTheme="minorEastAsia"/>
+          </w:rPr>
+          <w:t>large</w:t>
+        </w:r>
+        <w:r>
+          <w:rPr>
+            <w:rFonts w:eastAsiaTheme="minorEastAsia"/>
+          </w:rPr>
+          <w:t xml:space="preserve"> </w:t>
+        </w:r>
+      </w:ins>
       <w:r>
         <w:rPr>
           <w:rFonts w:eastAsiaTheme="minorEastAsia"/>
@@ -12178,7 +12380,35 @@
         <w:rPr>
           <w:rFonts w:eastAsiaTheme="minorEastAsia"/>
         </w:rPr>
-        <w:t>he proportion of years where aggregate TAC was below a critical threshold (</w:t>
+        <w:t xml:space="preserve">he proportion of years where aggregate TAC was </w:t>
+      </w:r>
+      <w:del w:id="45" w:author="DFO-MPO" w:date="2018-09-11T11:44:00Z">
+        <w:r>
+          <w:rPr>
+            <w:rFonts w:eastAsiaTheme="minorEastAsia"/>
+          </w:rPr>
+          <w:delText xml:space="preserve">below </w:delText>
+        </w:r>
+      </w:del>
+      <w:ins w:id="46" w:author="DFO-MPO" w:date="2018-09-11T11:44:00Z">
+        <w:r>
+          <w:rPr>
+            <w:rFonts w:eastAsiaTheme="minorEastAsia"/>
+          </w:rPr>
+          <w:t>above</w:t>
+        </w:r>
+        <w:r>
+          <w:rPr>
+            <w:rFonts w:eastAsiaTheme="minorEastAsia"/>
+          </w:rPr>
+          <w:t xml:space="preserve"> </w:t>
+        </w:r>
+      </w:ins>
+      <w:r>
+        <w:rPr>
+          <w:rFonts w:eastAsiaTheme="minorEastAsia"/>
+        </w:rPr>
+        <w:t>a critical threshold (</w:t>
       </w:r>
       <w:r>
         <w:rPr>
@@ -12190,7 +12420,37 @@
         <w:rPr>
           <w:rFonts w:eastAsiaTheme="minorEastAsia"/>
         </w:rPr>
-        <w:t xml:space="preserve">00,000) increased by approximately </w:t>
+        <w:t xml:space="preserve">00,000) </w:t>
+      </w:r>
+      <w:del w:id="47" w:author="DFO-MPO" w:date="2018-09-11T11:44:00Z">
+        <w:r>
+          <w:rPr>
+            <w:rFonts w:eastAsiaTheme="minorEastAsia"/>
+          </w:rPr>
+          <w:delText xml:space="preserve">increased </w:delText>
+        </w:r>
+      </w:del>
+      <w:ins w:id="48" w:author="DFO-MPO" w:date="2018-09-11T11:44:00Z">
+        <w:r>
+          <w:rPr>
+            <w:rFonts w:eastAsiaTheme="minorEastAsia"/>
+          </w:rPr>
+          <w:t>decreased</w:t>
+        </w:r>
+        <w:bookmarkStart w:id="49" w:name="_GoBack"/>
+        <w:bookmarkEnd w:id="49"/>
+        <w:r>
+          <w:rPr>
+            <w:rFonts w:eastAsiaTheme="minorEastAsia"/>
+          </w:rPr>
+          <w:t xml:space="preserve"> </w:t>
+        </w:r>
+      </w:ins>
+      <w:r>
+        <w:rPr>
+          <w:rFonts w:eastAsiaTheme="minorEastAsia"/>
+        </w:rPr>
+        <w:t xml:space="preserve">by approximately </w:t>
       </w:r>
       <w:r>
         <w:rPr>
@@ -12202,7 +12462,22 @@
         <w:rPr>
           <w:rFonts w:eastAsiaTheme="minorEastAsia"/>
         </w:rPr>
-        <w:t xml:space="preserve">% when component CV and synchrony were at high levels, suggesting managers would be less </w:t>
+        <w:t xml:space="preserve">% when </w:t>
+      </w:r>
+      <w:proofErr w:type="gramStart"/>
+      <w:r>
+        <w:rPr>
+          <w:rFonts w:eastAsiaTheme="minorEastAsia"/>
+        </w:rPr>
+        <w:lastRenderedPageBreak/>
+        <w:t>component</w:t>
+      </w:r>
+      <w:proofErr w:type="gramEnd"/>
+      <w:r>
+        <w:rPr>
+          <w:rFonts w:eastAsiaTheme="minorEastAsia"/>
+        </w:rPr>
+        <w:t xml:space="preserve"> CV and synchrony were at high levels, suggesting managers would be less </w:t>
       </w:r>
       <w:r>
         <w:rPr>
@@ -12240,14 +12515,7 @@
         <w:rPr>
           <w:rFonts w:eastAsiaTheme="minorEastAsia"/>
         </w:rPr>
-        <w:t xml:space="preserve">Interestingly the effects of switching from reference to skewed productivity deviations had weaker effects on catch PMs than conservation PMs. While median catches decreased considerably (Fig. </w:t>
-      </w:r>
-      <w:r>
-        <w:rPr>
-          <w:rFonts w:eastAsiaTheme="minorEastAsia"/>
-        </w:rPr>
-        <w:lastRenderedPageBreak/>
-        <w:t>4e), the remaining PMs were relatively stable except when high CV</w:t>
+        <w:t>Interestingly the effects of switching from reference to skewed productivity deviations had weaker effects on catch PMs than conservation PMs. While median catches decreased considerably (Fig. 4e), the remaining PMs were relatively stable except when high CV</w:t>
       </w:r>
       <w:r>
         <w:rPr>
@@ -12275,12 +12543,12 @@
         </w:rPr>
         <w:tab/>
       </w:r>
-      <w:commentRangeStart w:id="19"/>
-      <w:r>
-        <w:rPr>
-          <w:rFonts w:eastAsiaTheme="minorEastAsia"/>
-          <w:noProof/>
-          <w:lang w:val="en-US"/>
+      <w:commentRangeStart w:id="50"/>
+      <w:r>
+        <w:rPr>
+          <w:rFonts w:eastAsiaTheme="minorEastAsia"/>
+          <w:noProof/>
+          <w:lang w:eastAsia="en-CA"/>
         </w:rPr>
         <w:drawing>
           <wp:inline distT="0" distB="0" distL="0" distR="0" wp14:anchorId="0518233A" wp14:editId="7BF17FBD">
@@ -12331,12 +12599,12 @@
           </wp:inline>
         </w:drawing>
       </w:r>
-      <w:commentRangeEnd w:id="19"/>
+      <w:commentRangeEnd w:id="50"/>
       <w:r>
         <w:rPr>
           <w:rStyle w:val="CommentReference"/>
         </w:rPr>
-        <w:commentReference w:id="19"/>
+        <w:commentReference w:id="50"/>
       </w:r>
     </w:p>
     <w:p>
@@ -12365,19 +12633,19 @@
         </w:rPr>
         <w:t xml:space="preserve"> Points represent medians and whiskers 90% posterior interval among </w:t>
       </w:r>
-      <w:commentRangeStart w:id="20"/>
+      <w:commentRangeStart w:id="51"/>
       <w:r>
         <w:rPr>
           <w:rFonts w:eastAsiaTheme="minorEastAsia"/>
         </w:rPr>
         <w:t xml:space="preserve">250 </w:t>
       </w:r>
-      <w:commentRangeEnd w:id="20"/>
+      <w:commentRangeEnd w:id="51"/>
       <w:r>
         <w:rPr>
           <w:rStyle w:val="CommentReference"/>
         </w:rPr>
-        <w:commentReference w:id="20"/>
+        <w:commentReference w:id="51"/>
       </w:r>
       <w:r>
         <w:rPr>
@@ -12488,12 +12756,12 @@
           <w:rStyle w:val="CommentReference"/>
         </w:rPr>
         <w:lastRenderedPageBreak/>
-        <w:commentReference w:id="21"/>
-      </w:r>
-      <w:r>
-        <w:rPr>
-          <w:noProof/>
-          <w:lang w:val="en-US"/>
+        <w:commentReference w:id="52"/>
+      </w:r>
+      <w:r>
+        <w:rPr>
+          <w:noProof/>
+          <w:lang w:eastAsia="en-CA"/>
         </w:rPr>
         <w:drawing>
           <wp:inline distT="0" distB="0" distL="0" distR="0" wp14:anchorId="1C6E48F6" wp14:editId="6BDECF3F">
@@ -12601,11 +12869,11 @@
       <w:pPr>
         <w:jc w:val="center"/>
       </w:pPr>
-      <w:commentRangeStart w:id="22"/>
-      <w:r>
-        <w:rPr>
-          <w:noProof/>
-          <w:lang w:val="en-US"/>
+      <w:commentRangeStart w:id="53"/>
+      <w:r>
+        <w:rPr>
+          <w:noProof/>
+          <w:lang w:eastAsia="en-CA"/>
         </w:rPr>
         <w:lastRenderedPageBreak/>
         <w:drawing>
@@ -12657,12 +12925,12 @@
           </wp:inline>
         </w:drawing>
       </w:r>
-      <w:commentRangeEnd w:id="22"/>
+      <w:commentRangeEnd w:id="53"/>
       <w:r>
         <w:rPr>
           <w:rStyle w:val="CommentReference"/>
         </w:rPr>
-        <w:commentReference w:id="22"/>
+        <w:commentReference w:id="53"/>
       </w:r>
     </w:p>
     <w:p>
@@ -12741,16 +13009,16 @@
       <w:pPr>
         <w:ind w:firstLine="720"/>
       </w:pPr>
-      <w:commentRangeStart w:id="23"/>
+      <w:commentRangeStart w:id="54"/>
       <w:r>
         <w:t xml:space="preserve">A range </w:t>
       </w:r>
-      <w:commentRangeEnd w:id="23"/>
+      <w:commentRangeEnd w:id="54"/>
       <w:r>
         <w:rPr>
           <w:rStyle w:val="CommentReference"/>
         </w:rPr>
-        <w:commentReference w:id="23"/>
+        <w:commentReference w:id="54"/>
       </w:r>
       <w:r>
         <w:t xml:space="preserve">of ecological processes may underpin changes in variability and synchrony in Fraser River sockeye salmon. Component variability (i.e. within CU temporal variation) may increase due to changes in local environmental conditions, such as loss of spawning habitat (REF), high levels of mortality during incubation (e.g. scouring events (REF), high water temperatures (REF)), or changes in competition and predation during juvenile freshwater stages (REF). Synchrony among components within </w:t>
@@ -13921,8 +14189,8 @@
 </file>
 
 <file path=word/comments.xml><?xml version="1.0" encoding="utf-8"?>
-<w:comments xmlns:wpc="http://schemas.microsoft.com/office/word/2010/wordprocessingCanvas" xmlns:mo="http://schemas.microsoft.com/office/mac/office/2008/main" xmlns:mc="http://schemas.openxmlformats.org/markup-compatibility/2006" xmlns:mv="urn:schemas-microsoft-com:mac:vml" xmlns:o="urn:schemas-microsoft-com:office:office" xmlns:r="http://schemas.openxmlformats.org/officeDocument/2006/relationships" xmlns:m="http://schemas.openxmlformats.org/officeDocument/2006/math" xmlns:v="urn:schemas-microsoft-com:vml" xmlns:wp14="http://schemas.microsoft.com/office/word/2010/wordprocessingDrawing" xmlns:wp="http://schemas.openxmlformats.org/drawingml/2006/wordprocessingDrawing" xmlns:w10="urn:schemas-microsoft-com:office:word" xmlns:w="http://schemas.openxmlformats.org/wordprocessingml/2006/main" xmlns:w14="http://schemas.microsoft.com/office/word/2010/wordml" xmlns:wpg="http://schemas.microsoft.com/office/word/2010/wordprocessingGroup" xmlns:wpi="http://schemas.microsoft.com/office/word/2010/wordprocessingInk" xmlns:wne="http://schemas.microsoft.com/office/word/2006/wordml" xmlns:wps="http://schemas.microsoft.com/office/word/2010/wordprocessingShape" mc:Ignorable="w14 wp14">
-  <w:comment w:id="1" w:author="DFO-MPO" w:date="2018-09-01T13:06:00Z" w:initials="D">
+<w:comments xmlns:wpc="http://schemas.microsoft.com/office/word/2010/wordprocessingCanvas" xmlns:mc="http://schemas.openxmlformats.org/markup-compatibility/2006" xmlns:o="urn:schemas-microsoft-com:office:office" xmlns:r="http://schemas.openxmlformats.org/officeDocument/2006/relationships" xmlns:m="http://schemas.openxmlformats.org/officeDocument/2006/math" xmlns:v="urn:schemas-microsoft-com:vml" xmlns:wp14="http://schemas.microsoft.com/office/word/2010/wordprocessingDrawing" xmlns:wp="http://schemas.openxmlformats.org/drawingml/2006/wordprocessingDrawing" xmlns:w10="urn:schemas-microsoft-com:office:word" xmlns:w="http://schemas.openxmlformats.org/wordprocessingml/2006/main" xmlns:w14="http://schemas.microsoft.com/office/word/2010/wordml" xmlns:wpg="http://schemas.microsoft.com/office/word/2010/wordprocessingGroup" xmlns:wpi="http://schemas.microsoft.com/office/word/2010/wordprocessingInk" xmlns:wne="http://schemas.microsoft.com/office/word/2006/wordml" xmlns:wps="http://schemas.microsoft.com/office/word/2010/wordprocessingShape" mc:Ignorable="w14 wp14">
+  <w:comment w:id="0" w:author="DFO-MPO" w:date="2018-09-01T13:06:00Z" w:initials="D">
     <w:p>
       <w:pPr>
         <w:pStyle w:val="CommentText"/>
@@ -13938,7 +14206,7 @@
       </w:r>
     </w:p>
   </w:comment>
-  <w:comment w:id="2" w:author="DFO-MPO" w:date="2018-09-01T10:24:00Z" w:initials="D">
+  <w:comment w:id="1" w:author="DFO-MPO" w:date="2018-09-01T10:24:00Z" w:initials="D">
     <w:p>
       <w:pPr>
         <w:pStyle w:val="CommentText"/>
@@ -13962,7 +14230,7 @@
       </w:r>
     </w:p>
   </w:comment>
-  <w:comment w:id="3" w:author="Cameron Freshwater" w:date="2018-09-02T20:32:00Z" w:initials="CF">
+  <w:comment w:id="4" w:author="Cameron Freshwater" w:date="2018-09-02T20:32:00Z" w:initials="CF">
     <w:p>
       <w:pPr>
         <w:pStyle w:val="CommentText"/>
@@ -13978,7 +14246,7 @@
       </w:r>
     </w:p>
   </w:comment>
-  <w:comment w:id="4" w:author="Cameron Freshwater" w:date="2018-09-02T13:54:00Z" w:initials="CF">
+  <w:comment w:id="5" w:author="Cameron Freshwater" w:date="2018-09-02T13:54:00Z" w:initials="CF">
     <w:p>
       <w:pPr>
         <w:pStyle w:val="CommentText"/>
@@ -14016,7 +14284,7 @@
       </w:r>
     </w:p>
   </w:comment>
-  <w:comment w:id="5" w:author="DFO-MPO" w:date="2018-09-03T09:49:00Z" w:initials="D">
+  <w:comment w:id="13" w:author="DFO-MPO" w:date="2018-09-03T09:49:00Z" w:initials="D">
     <w:p>
       <w:pPr>
         <w:pStyle w:val="CommentText"/>
@@ -14053,7 +14321,7 @@
       </w:r>
     </w:p>
   </w:comment>
-  <w:comment w:id="6" w:author="DFO-MPO" w:date="2018-09-01T12:02:00Z" w:initials="D">
+  <w:comment w:id="14" w:author="DFO-MPO" w:date="2018-09-11T10:47:00Z" w:initials="D">
     <w:p>
       <w:pPr>
         <w:pStyle w:val="CommentText"/>
@@ -14065,11 +14333,28 @@
         <w:annotationRef/>
       </w:r>
       <w:r>
-        <w:t>This is pretty arbitrary. Looking at posterior plots of residual time series it doesn’t seem to produce an absurd level of negative deviations but I’m open to suggestions on how to tune this up or down. Or higher/lower values could simply be added to the growing list of sensitivity analyses to present.</w:t>
+        <w:t xml:space="preserve">CH: </w:t>
+      </w:r>
+      <w:r>
+        <w:rPr>
+          <w:rStyle w:val="CommentReference"/>
+        </w:rPr>
+        <w:annotationRef/>
+      </w:r>
+      <w:r>
+        <w:t>If his approach is used as the base case, I think a sentence describing how resulting in R/S compared to a scenario where productivity declined would be helpful here. (</w:t>
+      </w:r>
+      <w:proofErr w:type="gramStart"/>
+      <w:r>
+        <w:t>to</w:t>
+      </w:r>
+      <w:proofErr w:type="gramEnd"/>
+      <w:r>
+        <w:t xml:space="preserve"> help justify)</w:t>
       </w:r>
     </w:p>
   </w:comment>
-  <w:comment w:id="7" w:author="Cameron Freshwater" w:date="2018-09-02T13:56:00Z" w:initials="CF">
+  <w:comment w:id="15" w:author="Cameron Freshwater" w:date="2018-09-02T13:56:00Z" w:initials="CF">
     <w:p>
       <w:pPr>
         <w:pStyle w:val="CommentText"/>
@@ -14085,7 +14370,7 @@
       </w:r>
     </w:p>
   </w:comment>
-  <w:comment w:id="8" w:author="DFO-MPO" w:date="2018-09-01T12:05:00Z" w:initials="D">
+  <w:comment w:id="16" w:author="DFO-MPO" w:date="2018-09-01T12:05:00Z" w:initials="D">
     <w:p>
       <w:pPr>
         <w:pStyle w:val="CommentText"/>
@@ -14101,7 +14386,7 @@
       </w:r>
     </w:p>
   </w:comment>
-  <w:comment w:id="9" w:author="DFO-MPO" w:date="2018-09-01T13:20:00Z" w:initials="D">
+  <w:comment w:id="25" w:author="DFO-MPO" w:date="2018-09-01T13:20:00Z" w:initials="D">
     <w:p>
       <w:pPr>
         <w:pStyle w:val="CommentText"/>
@@ -14117,7 +14402,7 @@
       </w:r>
     </w:p>
   </w:comment>
-  <w:comment w:id="10" w:author="DFO-MPO" w:date="2018-08-29T09:09:00Z" w:initials="D">
+  <w:comment w:id="26" w:author="DFO-MPO" w:date="2018-08-29T09:09:00Z" w:initials="D">
     <w:p>
       <w:pPr>
         <w:pStyle w:val="CommentText"/>
@@ -14133,7 +14418,7 @@
       </w:r>
     </w:p>
   </w:comment>
-  <w:comment w:id="11" w:author="DFO-MPO" w:date="2018-09-03T09:55:00Z" w:initials="D">
+  <w:comment w:id="27" w:author="DFO-MPO" w:date="2018-09-03T09:55:00Z" w:initials="D">
     <w:p>
       <w:pPr>
         <w:pStyle w:val="CommentText"/>
@@ -14149,7 +14434,7 @@
       </w:r>
     </w:p>
   </w:comment>
-  <w:comment w:id="12" w:author="Cameron Freshwater" w:date="2018-09-03T09:57:00Z" w:initials="CF">
+  <w:comment w:id="28" w:author="Cameron Freshwater" w:date="2018-09-03T09:57:00Z" w:initials="CF">
     <w:p>
       <w:pPr>
         <w:pStyle w:val="CommentText"/>
@@ -14165,7 +14450,7 @@
       </w:r>
     </w:p>
   </w:comment>
-  <w:comment w:id="13" w:author="DFO-MPO" w:date="2018-08-29T09:18:00Z" w:initials="D">
+  <w:comment w:id="29" w:author="DFO-MPO" w:date="2018-08-29T09:18:00Z" w:initials="D">
     <w:p>
       <w:pPr>
         <w:pStyle w:val="CommentText"/>
@@ -14181,7 +14466,7 @@
       </w:r>
     </w:p>
   </w:comment>
-  <w:comment w:id="14" w:author="DFO-MPO" w:date="2018-09-02T14:01:00Z" w:initials="D">
+  <w:comment w:id="30" w:author="DFO-MPO" w:date="2018-09-02T14:01:00Z" w:initials="D">
     <w:p>
       <w:pPr>
         <w:pStyle w:val="CommentText"/>
@@ -14197,7 +14482,7 @@
       </w:r>
     </w:p>
   </w:comment>
-  <w:comment w:id="15" w:author="Cameron Freshwater" w:date="2018-09-02T14:44:00Z" w:initials="CF">
+  <w:comment w:id="34" w:author="Holt" w:date="2018-09-11T10:57:00Z" w:initials="CH">
     <w:p>
       <w:pPr>
         <w:pStyle w:val="CommentText"/>
@@ -14209,11 +14494,11 @@
         <w:annotationRef/>
       </w:r>
       <w:r>
-        <w:t>Thought about explaining this initially counterintuitive pattern here, but I feel as though its better suited to the discussion</w:t>
+        <w:t>Is this fair to say? If not, suggest rewording the next results (Fig 3-4)</w:t>
       </w:r>
     </w:p>
   </w:comment>
-  <w:comment w:id="16" w:author="Cameron Freshwater" w:date="2018-09-03T19:23:00Z" w:initials="CF">
+  <w:comment w:id="39" w:author="Cameron Freshwater" w:date="2018-09-02T14:44:00Z" w:initials="CF">
     <w:p>
       <w:pPr>
         <w:pStyle w:val="CommentText"/>
@@ -14225,19 +14510,35 @@
         <w:annotationRef/>
       </w:r>
       <w:r>
-        <w:t xml:space="preserve">Note that the quasi-extinction threshold is 100. Increasing it moderately will obviously lead to higher extirpation rates, but I’m not sure what is reasonable considering </w:t>
-      </w:r>
-      <w:proofErr w:type="spellStart"/>
-      <w:r>
-        <w:t>Cultus</w:t>
-      </w:r>
-      <w:proofErr w:type="spellEnd"/>
-      <w:r>
-        <w:t xml:space="preserve"> has been sustained at equivalent levels (albeit with considerable interventions)</w:t>
+        <w:t>Thought about explaining this initially counterintuitive pattern here, but I feel as though its better suited to the discussion</w:t>
       </w:r>
     </w:p>
   </w:comment>
-  <w:comment w:id="17" w:author="Cameron Freshwater" w:date="2018-09-03T09:54:00Z" w:initials="CF">
+  <w:comment w:id="40" w:author="Cameron Freshwater" w:date="2018-09-03T19:23:00Z" w:initials="CF">
+    <w:p>
+      <w:pPr>
+        <w:pStyle w:val="CommentText"/>
+      </w:pPr>
+      <w:r>
+        <w:rPr>
+          <w:rStyle w:val="CommentReference"/>
+        </w:rPr>
+        <w:annotationRef/>
+      </w:r>
+      <w:r>
+        <w:t xml:space="preserve">Note that the quasi-extinction threshold is 100. Increasing it moderately will obviously lead to higher extirpation rates, but I’m not sure what is reasonable considering </w:t>
+      </w:r>
+      <w:proofErr w:type="spellStart"/>
+      <w:r>
+        <w:t>Cultus</w:t>
+      </w:r>
+      <w:proofErr w:type="spellEnd"/>
+      <w:r>
+        <w:t xml:space="preserve"> has been sustained at equivalent levels (albeit with considerable interventions)</w:t>
+      </w:r>
+    </w:p>
+  </w:comment>
+  <w:comment w:id="41" w:author="Cameron Freshwater" w:date="2018-09-03T09:54:00Z" w:initials="CF">
     <w:p>
       <w:pPr>
         <w:pStyle w:val="CommentText"/>
@@ -14282,7 +14583,7 @@
       </w:r>
     </w:p>
   </w:comment>
-  <w:comment w:id="18" w:author="Cameron Freshwater" w:date="2018-09-02T14:33:00Z" w:initials="CF">
+  <w:comment w:id="42" w:author="Cameron Freshwater" w:date="2018-09-02T14:33:00Z" w:initials="CF">
     <w:p>
       <w:pPr>
         <w:pStyle w:val="CommentText"/>
@@ -14298,7 +14599,7 @@
       </w:r>
     </w:p>
   </w:comment>
-  <w:comment w:id="19" w:author="Cameron Freshwater" w:date="2018-09-02T20:21:00Z" w:initials="CF">
+  <w:comment w:id="50" w:author="Cameron Freshwater" w:date="2018-09-02T20:21:00Z" w:initials="CF">
     <w:p>
       <w:pPr>
         <w:pStyle w:val="CommentText"/>
@@ -14335,7 +14636,7 @@
       </w:r>
     </w:p>
   </w:comment>
-  <w:comment w:id="20" w:author="Cameron Freshwater" w:date="2018-09-03T10:32:00Z" w:initials="CF">
+  <w:comment w:id="51" w:author="Cameron Freshwater" w:date="2018-09-03T10:32:00Z" w:initials="CF">
     <w:p>
       <w:pPr>
         <w:pStyle w:val="CommentText"/>
@@ -14351,7 +14652,7 @@
       </w:r>
     </w:p>
   </w:comment>
-  <w:comment w:id="21" w:author="Cameron Freshwater" w:date="2018-09-03T19:11:00Z" w:initials="CF">
+  <w:comment w:id="52" w:author="Cameron Freshwater" w:date="2018-09-03T19:11:00Z" w:initials="CF">
     <w:p>
       <w:pPr>
         <w:pStyle w:val="CommentText"/>
@@ -14397,7 +14698,7 @@
       </w:r>
     </w:p>
   </w:comment>
-  <w:comment w:id="22" w:author="Cameron Freshwater" w:date="2018-09-03T19:31:00Z" w:initials="CF">
+  <w:comment w:id="53" w:author="Cameron Freshwater" w:date="2018-09-03T19:31:00Z" w:initials="CF">
     <w:p>
       <w:pPr>
         <w:pStyle w:val="CommentText"/>
@@ -14413,7 +14714,7 @@
       </w:r>
     </w:p>
   </w:comment>
-  <w:comment w:id="23" w:author="DFO-MPO" w:date="2018-08-20T10:28:00Z" w:initials="D">
+  <w:comment w:id="54" w:author="DFO-MPO" w:date="2018-08-20T10:28:00Z" w:initials="D">
     <w:p>
       <w:pPr>
         <w:pStyle w:val="CommentText"/>
@@ -14433,7 +14734,7 @@
 </file>
 
 <file path=word/numbering.xml><?xml version="1.0" encoding="utf-8"?>
-<w:numbering xmlns:wpc="http://schemas.microsoft.com/office/word/2010/wordprocessingCanvas" xmlns:mo="http://schemas.microsoft.com/office/mac/office/2008/main" xmlns:mc="http://schemas.openxmlformats.org/markup-compatibility/2006" xmlns:mv="urn:schemas-microsoft-com:mac:vml" xmlns:o="urn:schemas-microsoft-com:office:office" xmlns:r="http://schemas.openxmlformats.org/officeDocument/2006/relationships" xmlns:m="http://schemas.openxmlformats.org/officeDocument/2006/math" xmlns:v="urn:schemas-microsoft-com:vml" xmlns:wp14="http://schemas.microsoft.com/office/word/2010/wordprocessingDrawing" xmlns:wp="http://schemas.openxmlformats.org/drawingml/2006/wordprocessingDrawing" xmlns:w10="urn:schemas-microsoft-com:office:word" xmlns:w="http://schemas.openxmlformats.org/wordprocessingml/2006/main" xmlns:w14="http://schemas.microsoft.com/office/word/2010/wordml" xmlns:wpg="http://schemas.microsoft.com/office/word/2010/wordprocessingGroup" xmlns:wpi="http://schemas.microsoft.com/office/word/2010/wordprocessingInk" xmlns:wne="http://schemas.microsoft.com/office/word/2006/wordml" xmlns:wps="http://schemas.microsoft.com/office/word/2010/wordprocessingShape" mc:Ignorable="w14 wp14">
+<w:numbering xmlns:wpc="http://schemas.microsoft.com/office/word/2010/wordprocessingCanvas" xmlns:mc="http://schemas.openxmlformats.org/markup-compatibility/2006" xmlns:o="urn:schemas-microsoft-com:office:office" xmlns:r="http://schemas.openxmlformats.org/officeDocument/2006/relationships" xmlns:m="http://schemas.openxmlformats.org/officeDocument/2006/math" xmlns:v="urn:schemas-microsoft-com:vml" xmlns:wp14="http://schemas.microsoft.com/office/word/2010/wordprocessingDrawing" xmlns:wp="http://schemas.openxmlformats.org/drawingml/2006/wordprocessingDrawing" xmlns:w10="urn:schemas-microsoft-com:office:word" xmlns:w="http://schemas.openxmlformats.org/wordprocessingml/2006/main" xmlns:w14="http://schemas.microsoft.com/office/word/2010/wordml" xmlns:wpg="http://schemas.microsoft.com/office/word/2010/wordprocessingGroup" xmlns:wpi="http://schemas.microsoft.com/office/word/2010/wordprocessingInk" xmlns:wne="http://schemas.microsoft.com/office/word/2006/wordml" xmlns:wps="http://schemas.microsoft.com/office/word/2010/wordprocessingShape" mc:Ignorable="w14 wp14">
   <w:abstractNum w:abstractNumId="0">
     <w:nsid w:val="06837DE8"/>
     <w:multiLevelType w:val="hybridMultilevel"/>
@@ -15340,7 +15641,7 @@
       </w:pPr>
     </w:pPrDefault>
   </w:docDefaults>
-  <w:latentStyles w:defLockedState="0" w:defUIPriority="99" w:defSemiHidden="1" w:defUnhideWhenUsed="1" w:defQFormat="0" w:count="276">
+  <w:latentStyles w:defLockedState="0" w:defUIPriority="99" w:defSemiHidden="1" w:defUnhideWhenUsed="1" w:defQFormat="0" w:count="267">
     <w:lsdException w:name="Normal" w:semiHidden="0" w:uiPriority="0" w:unhideWhenUsed="0" w:qFormat="1"/>
     <w:lsdException w:name="heading 1" w:semiHidden="0" w:uiPriority="9" w:unhideWhenUsed="0" w:qFormat="1"/>
     <w:lsdException w:name="heading 2" w:uiPriority="9" w:qFormat="1"/>
@@ -15664,7 +15965,6 @@
       <w:spacing w:after="0" w:line="240" w:lineRule="auto"/>
     </w:pPr>
     <w:tblPr>
-      <w:tblInd w:w="0" w:type="dxa"/>
       <w:tblBorders>
         <w:top w:val="single" w:sz="4" w:space="0" w:color="auto"/>
         <w:left w:val="single" w:sz="4" w:space="0" w:color="auto"/>
@@ -15673,19 +15973,13 @@
         <w:insideH w:val="single" w:sz="4" w:space="0" w:color="auto"/>
         <w:insideV w:val="single" w:sz="4" w:space="0" w:color="auto"/>
       </w:tblBorders>
-      <w:tblCellMar>
-        <w:top w:w="0" w:type="dxa"/>
-        <w:left w:w="108" w:type="dxa"/>
-        <w:bottom w:w="0" w:type="dxa"/>
-        <w:right w:w="108" w:type="dxa"/>
-      </w:tblCellMar>
     </w:tblPr>
   </w:style>
 </w:styles>
 </file>
 
 <file path=word/stylesWithEffects.xml><?xml version="1.0" encoding="utf-8"?>
-<w:styles xmlns:wpc="http://schemas.microsoft.com/office/word/2010/wordprocessingCanvas" xmlns:mo="http://schemas.microsoft.com/office/mac/office/2008/main" xmlns:mc="http://schemas.openxmlformats.org/markup-compatibility/2006" xmlns:mv="urn:schemas-microsoft-com:mac:vml" xmlns:o="urn:schemas-microsoft-com:office:office" xmlns:r="http://schemas.openxmlformats.org/officeDocument/2006/relationships" xmlns:m="http://schemas.openxmlformats.org/officeDocument/2006/math" xmlns:v="urn:schemas-microsoft-com:vml" xmlns:wp14="http://schemas.microsoft.com/office/word/2010/wordprocessingDrawing" xmlns:wp="http://schemas.openxmlformats.org/drawingml/2006/wordprocessingDrawing" xmlns:w10="urn:schemas-microsoft-com:office:word" xmlns:w="http://schemas.openxmlformats.org/wordprocessingml/2006/main" xmlns:w14="http://schemas.microsoft.com/office/word/2010/wordml" xmlns:wpg="http://schemas.microsoft.com/office/word/2010/wordprocessingGroup" xmlns:wpi="http://schemas.microsoft.com/office/word/2010/wordprocessingInk" xmlns:wne="http://schemas.microsoft.com/office/word/2006/wordml" xmlns:wps="http://schemas.microsoft.com/office/word/2010/wordprocessingShape" mc:Ignorable="w14 wp14">
+<w:styles xmlns:wpc="http://schemas.microsoft.com/office/word/2010/wordprocessingCanvas" xmlns:mc="http://schemas.openxmlformats.org/markup-compatibility/2006" xmlns:o="urn:schemas-microsoft-com:office:office" xmlns:r="http://schemas.openxmlformats.org/officeDocument/2006/relationships" xmlns:m="http://schemas.openxmlformats.org/officeDocument/2006/math" xmlns:v="urn:schemas-microsoft-com:vml" xmlns:wp14="http://schemas.microsoft.com/office/word/2010/wordprocessingDrawing" xmlns:wp="http://schemas.openxmlformats.org/drawingml/2006/wordprocessingDrawing" xmlns:w10="urn:schemas-microsoft-com:office:word" xmlns:w="http://schemas.openxmlformats.org/wordprocessingml/2006/main" xmlns:w14="http://schemas.microsoft.com/office/word/2010/wordml" xmlns:wpg="http://schemas.microsoft.com/office/word/2010/wordprocessingGroup" xmlns:wpi="http://schemas.microsoft.com/office/word/2010/wordprocessingInk" xmlns:wne="http://schemas.microsoft.com/office/word/2006/wordml" xmlns:wps="http://schemas.microsoft.com/office/word/2010/wordprocessingShape" mc:Ignorable="w14 wp14">
   <w:docDefaults>
     <w:rPrDefault>
       <w:rPr>
@@ -15701,7 +15995,7 @@
       </w:pPr>
     </w:pPrDefault>
   </w:docDefaults>
-  <w:latentStyles w:defLockedState="0" w:defUIPriority="99" w:defSemiHidden="1" w:defUnhideWhenUsed="1" w:defQFormat="0" w:count="276">
+  <w:latentStyles w:defLockedState="0" w:defUIPriority="99" w:defSemiHidden="1" w:defUnhideWhenUsed="1" w:defQFormat="0" w:count="267">
     <w:lsdException w:name="Normal" w:semiHidden="0" w:uiPriority="0" w:unhideWhenUsed="0" w:qFormat="1"/>
     <w:lsdException w:name="heading 1" w:semiHidden="0" w:uiPriority="9" w:unhideWhenUsed="0" w:qFormat="1"/>
     <w:lsdException w:name="heading 2" w:uiPriority="9" w:qFormat="1"/>
@@ -16025,7 +16319,6 @@
       <w:spacing w:after="0" w:line="240" w:lineRule="auto"/>
     </w:pPr>
     <w:tblPr>
-      <w:tblInd w:w="0" w:type="dxa"/>
       <w:tblBorders>
         <w:top w:val="single" w:sz="4" w:space="0" w:color="auto"/>
         <w:left w:val="single" w:sz="4" w:space="0" w:color="auto"/>
@@ -16034,12 +16327,6 @@
         <w:insideH w:val="single" w:sz="4" w:space="0" w:color="auto"/>
         <w:insideV w:val="single" w:sz="4" w:space="0" w:color="auto"/>
       </w:tblBorders>
-      <w:tblCellMar>
-        <w:top w:w="0" w:type="dxa"/>
-        <w:left w:w="108" w:type="dxa"/>
-        <w:bottom w:w="0" w:type="dxa"/>
-        <w:right w:w="108" w:type="dxa"/>
-      </w:tblCellMar>
     </w:tblPr>
   </w:style>
 </w:styles>
@@ -16335,7 +16622,7 @@
 </file>
 
 <file path=customXml/itemProps1.xml><?xml version="1.0" encoding="utf-8"?>
-<ds:datastoreItem xmlns:ds="http://schemas.openxmlformats.org/officeDocument/2006/customXml" ds:itemID="{F67C95A2-FB7C-0749-B5EB-D69C8C2E95C1}">
+<ds:datastoreItem xmlns:ds="http://schemas.openxmlformats.org/officeDocument/2006/customXml" ds:itemID="{E2691A44-68C4-4172-810F-AECE24CCE9E2}">
   <ds:schemaRefs>
     <ds:schemaRef ds:uri="http://schemas.openxmlformats.org/officeDocument/2006/bibliography"/>
   </ds:schemaRefs>

</xml_diff>

<commit_message>
Update doc and figs
</commit_message>
<xml_diff>
--- a/doc/SynchronyDraft_current.docx
+++ b/doc/SynchronyDraft_current.docx
@@ -1292,13 +1292,7 @@
         <w:t>serve as early warning signals of hysteresis (Dakos ref)</w:t>
       </w:r>
       <w:r>
-        <w:t xml:space="preserve"> and are likely to</w:t>
-      </w:r>
-      <w:r>
-        <w:t xml:space="preserve"> precede</w:t>
-      </w:r>
-      <w:r>
-        <w:t xml:space="preserve"> declines in stock diversity</w:t>
+        <w:t xml:space="preserve"> and are likely to precede declines in stock diversity</w:t>
       </w:r>
       <w:r>
         <w:t xml:space="preserve">. </w:t>
@@ -1902,24 +1896,7 @@
         <w:t xml:space="preserve">. </w:t>
       </w:r>
       <w:r>
-        <w:t>Finally we repeat the simulations under a range of productivity scenarios to clarify how aggregate variability interacts with changes in productivity to sh</w:t>
-      </w:r>
-      <w:bookmarkStart w:id="0" w:name="_GoBack"/>
-      <w:bookmarkEnd w:id="0"/>
-      <w:r>
-        <w:t xml:space="preserve">ape dynamics. </w:t>
-      </w:r>
-      <w:r>
-        <w:t xml:space="preserve">This </w:t>
-      </w:r>
-      <w:r>
-        <w:t>multi</w:t>
-      </w:r>
-      <w:r>
-        <w:t xml:space="preserve">-step </w:t>
-      </w:r>
-      <w:r>
-        <w:t>approach allows us to assess changes in ecosystem functioning along a gradient of models ranging from historic levels of high asynchrony and productivity to synchronized, unproductive dynamics consistent with heavily degraded systems.</w:t>
+        <w:t>Finally we repeat the simulations under a range of productivity scenarios to clarify how aggregate variability interacts with changes in productivity to shape dynamics. This multi-step approach allows us to assess changes in ecosystem functioning along a gradient of models ranging from historic levels of high asynchrony and productivity to synchronized, unproductive dynamics consistent with heavily degraded systems.</w:t>
       </w:r>
     </w:p>
     <w:p/>
@@ -2510,7 +2487,7 @@
                 <w:szCs w:val="20"/>
               </w:rPr>
             </w:pPr>
-            <w:commentRangeStart w:id="1"/>
+            <w:commentRangeStart w:id="0"/>
             <w:r>
               <w:rPr>
                 <w:b/>
@@ -2519,7 +2496,7 @@
               </w:rPr>
               <w:t>Status</w:t>
             </w:r>
-            <w:commentRangeEnd w:id="1"/>
+            <w:commentRangeEnd w:id="0"/>
             <w:r>
               <w:rPr>
                 <w:rStyle w:val="CommentReference"/>
@@ -2527,7 +2504,7 @@
                 <w:sz w:val="20"/>
                 <w:szCs w:val="20"/>
               </w:rPr>
-              <w:commentReference w:id="1"/>
+              <w:commentReference w:id="0"/>
             </w:r>
             <w:r>
               <w:rPr>
@@ -6724,16 +6701,16 @@
       <w:r>
         <w:t xml:space="preserve">denotes variance (over time) for </w:t>
       </w:r>
-      <w:commentRangeStart w:id="2"/>
+      <w:commentRangeStart w:id="1"/>
       <w:r>
         <w:t xml:space="preserve">populations </w:t>
       </w:r>
-      <w:commentRangeEnd w:id="2"/>
+      <w:commentRangeEnd w:id="1"/>
       <w:r>
         <w:rPr>
           <w:rStyle w:val="CommentReference"/>
         </w:rPr>
-        <w:commentReference w:id="2"/>
+        <w:commentReference w:id="1"/>
       </w:r>
       <w:r>
         <w:rPr>
@@ -6756,12 +6733,12 @@
       <w:r>
         <w:t xml:space="preserve"> represents the variance of </w:t>
       </w:r>
-      <w:del w:id="3" w:author="DFO-MPO" w:date="2018-09-11T08:22:00Z">
+      <w:del w:id="2" w:author="DFO-MPO" w:date="2018-09-11T08:22:00Z">
         <w:r>
           <w:delText>aggregate abundance</w:delText>
         </w:r>
       </w:del>
-      <w:ins w:id="4" w:author="DFO-MPO" w:date="2018-09-11T08:22:00Z">
+      <w:ins w:id="3" w:author="DFO-MPO" w:date="2018-09-11T08:22:00Z">
         <w:r>
           <w:t>an aggregate</w:t>
         </w:r>
@@ -8526,7 +8503,7 @@
       <w:r>
         <w:t>). Whether we estimated productivity for a given CU using a Ricker or Larkin model followed assignments made in the most recent Wild Salmon Policy assessment (</w:t>
       </w:r>
-      <w:commentRangeStart w:id="5"/>
+      <w:commentRangeStart w:id="4"/>
       <w:r>
         <w:t xml:space="preserve">DFO </w:t>
       </w:r>
@@ -8536,12 +8513,12 @@
         </w:rPr>
         <w:t>in press</w:t>
       </w:r>
-      <w:commentRangeEnd w:id="5"/>
+      <w:commentRangeEnd w:id="4"/>
       <w:r>
         <w:rPr>
           <w:rStyle w:val="CommentReference"/>
         </w:rPr>
-        <w:commentReference w:id="5"/>
+        <w:commentReference w:id="4"/>
       </w:r>
       <w:r>
         <w:t>; Table 1</w:t>
@@ -8559,7 +8536,7 @@
       <w:r>
         <w:tab/>
       </w:r>
-      <w:commentRangeStart w:id="6"/>
+      <w:commentRangeStart w:id="5"/>
       <w:r>
         <w:t xml:space="preserve">To parameterize each CU’s stock-recruit relationship we used median estimates of </w:t>
       </w:r>
@@ -8605,12 +8582,12 @@
       <w:r>
         <w:t>generated from an external, CU-specific Bayesian stock recruit analysis (ref to FRSSI</w:t>
       </w:r>
-      <w:commentRangeEnd w:id="6"/>
+      <w:commentRangeEnd w:id="5"/>
       <w:r>
         <w:rPr>
           <w:rStyle w:val="CommentReference"/>
         </w:rPr>
-        <w:commentReference w:id="6"/>
+        <w:commentReference w:id="5"/>
       </w:r>
       <w:r>
         <w:t>; Table 1</w:t>
@@ -9410,7 +9387,7 @@
       <w:r>
         <w:t xml:space="preserve">We also incorporated a </w:t>
       </w:r>
-      <w:del w:id="7" w:author="DFO-MPO" w:date="2018-09-11T09:14:00Z">
+      <w:del w:id="6" w:author="DFO-MPO" w:date="2018-09-11T09:14:00Z">
         <w:r>
           <w:delText xml:space="preserve">second </w:delText>
         </w:r>
@@ -9632,7 +9609,7 @@
       </w:r>
       <w:r>
         <w:rPr>
-          <w:rPrChange w:id="8" w:author="DFO-MPO" w:date="2018-09-11T09:14:00Z">
+          <w:rPrChange w:id="7" w:author="DFO-MPO" w:date="2018-09-11T09:14:00Z">
             <w:rPr/>
           </w:rPrChange>
         </w:rPr>
@@ -9688,14 +9665,14 @@
       </w:r>
       <w:r>
         <w:rPr>
-          <w:rPrChange w:id="9" w:author="DFO-MPO" w:date="2018-09-11T09:14:00Z">
+          <w:rPrChange w:id="8" w:author="DFO-MPO" w:date="2018-09-11T09:14:00Z">
             <w:rPr/>
           </w:rPrChange>
         </w:rPr>
       </w:r>
       <w:r>
         <w:rPr>
-          <w:rPrChange w:id="10" w:author="DFO-MPO" w:date="2018-09-11T09:14:00Z">
+          <w:rPrChange w:id="9" w:author="DFO-MPO" w:date="2018-09-11T09:14:00Z">
             <w:rPr/>
           </w:rPrChange>
         </w:rPr>
@@ -10132,7 +10109,7 @@
       <w:r>
         <w:t xml:space="preserve"> is negative the distribution is left-skewed, when it is positive it is right-skewed. </w:t>
       </w:r>
-      <w:commentRangeStart w:id="11"/>
+      <w:commentRangeStart w:id="10"/>
       <w:r>
         <w:t xml:space="preserve">We assigned relatively moderate values to both parameters </w:t>
       </w:r>
@@ -10238,75 +10215,75 @@
         </w:rPr>
         <w:t xml:space="preserve">. </w:t>
       </w:r>
+      <w:commentRangeEnd w:id="10"/>
+      <w:r>
+        <w:rPr>
+          <w:rStyle w:val="CommentReference"/>
+        </w:rPr>
+        <w:commentReference w:id="10"/>
+      </w:r>
+      <w:r>
+        <w:rPr>
+          <w:rFonts w:eastAsiaTheme="minorEastAsia"/>
+        </w:rPr>
+        <w:t xml:space="preserve">In the </w:t>
+      </w:r>
+      <w:r>
+        <w:rPr>
+          <w:rFonts w:eastAsiaTheme="minorEastAsia"/>
+        </w:rPr>
+        <w:t>skewed</w:t>
+      </w:r>
+      <w:r>
+        <w:rPr>
+          <w:rFonts w:eastAsiaTheme="minorEastAsia"/>
+        </w:rPr>
+        <w:t xml:space="preserve"> productivity scenario we sampled from the Student </w:t>
+      </w:r>
+      <w:r>
+        <w:rPr>
+          <w:rFonts w:eastAsiaTheme="minorEastAsia"/>
+          <w:i/>
+        </w:rPr>
+        <w:t>t</w:t>
+      </w:r>
+      <w:r>
+        <w:rPr>
+          <w:rFonts w:eastAsiaTheme="minorEastAsia"/>
+        </w:rPr>
+        <w:t xml:space="preserve"> distribution with a mean frequency of 0.3</w:t>
+      </w:r>
+      <w:r>
+        <w:rPr>
+          <w:rFonts w:eastAsiaTheme="minorEastAsia"/>
+        </w:rPr>
+        <w:t xml:space="preserve"> and a multivariate normal distribution in all other years</w:t>
+      </w:r>
+      <w:r>
+        <w:rPr>
+          <w:rFonts w:eastAsiaTheme="minorEastAsia"/>
+        </w:rPr>
+        <w:t xml:space="preserve">, resulting in an increased likelihood of recruitment failures in approximately one third of </w:t>
+      </w:r>
+      <w:r>
+        <w:rPr>
+          <w:rFonts w:eastAsiaTheme="minorEastAsia"/>
+        </w:rPr>
+        <w:t xml:space="preserve">the simulation </w:t>
+      </w:r>
+      <w:commentRangeStart w:id="11"/>
+      <w:r>
+        <w:rPr>
+          <w:rFonts w:eastAsiaTheme="minorEastAsia"/>
+        </w:rPr>
+        <w:t>period</w:t>
+      </w:r>
       <w:commentRangeEnd w:id="11"/>
       <w:r>
         <w:rPr>
           <w:rStyle w:val="CommentReference"/>
         </w:rPr>
         <w:commentReference w:id="11"/>
-      </w:r>
-      <w:r>
-        <w:rPr>
-          <w:rFonts w:eastAsiaTheme="minorEastAsia"/>
-        </w:rPr>
-        <w:t xml:space="preserve">In the </w:t>
-      </w:r>
-      <w:r>
-        <w:rPr>
-          <w:rFonts w:eastAsiaTheme="minorEastAsia"/>
-        </w:rPr>
-        <w:t>skewed</w:t>
-      </w:r>
-      <w:r>
-        <w:rPr>
-          <w:rFonts w:eastAsiaTheme="minorEastAsia"/>
-        </w:rPr>
-        <w:t xml:space="preserve"> productivity scenario we sampled from the Student </w:t>
-      </w:r>
-      <w:r>
-        <w:rPr>
-          <w:rFonts w:eastAsiaTheme="minorEastAsia"/>
-          <w:i/>
-        </w:rPr>
-        <w:t>t</w:t>
-      </w:r>
-      <w:r>
-        <w:rPr>
-          <w:rFonts w:eastAsiaTheme="minorEastAsia"/>
-        </w:rPr>
-        <w:t xml:space="preserve"> distribution with a mean frequency of 0.3</w:t>
-      </w:r>
-      <w:r>
-        <w:rPr>
-          <w:rFonts w:eastAsiaTheme="minorEastAsia"/>
-        </w:rPr>
-        <w:t xml:space="preserve"> and a multivariate normal distribution in all other years</w:t>
-      </w:r>
-      <w:r>
-        <w:rPr>
-          <w:rFonts w:eastAsiaTheme="minorEastAsia"/>
-        </w:rPr>
-        <w:t xml:space="preserve">, resulting in an increased likelihood of recruitment failures in approximately one third of </w:t>
-      </w:r>
-      <w:r>
-        <w:rPr>
-          <w:rFonts w:eastAsiaTheme="minorEastAsia"/>
-        </w:rPr>
-        <w:t xml:space="preserve">the simulation </w:t>
-      </w:r>
-      <w:commentRangeStart w:id="12"/>
-      <w:r>
-        <w:rPr>
-          <w:rFonts w:eastAsiaTheme="minorEastAsia"/>
-        </w:rPr>
-        <w:t>period</w:t>
-      </w:r>
-      <w:commentRangeEnd w:id="12"/>
-      <w:r>
-        <w:rPr>
-          <w:rStyle w:val="CommentReference"/>
-        </w:rPr>
-        <w:commentReference w:id="12"/>
       </w:r>
       <w:r>
         <w:rPr>
@@ -10459,19 +10436,19 @@
         </w:rPr>
         <w:t xml:space="preserve">produced declines in performance metrics that were more severe, relative to the reference productivity scenario, than the skewed scenario described above (results presented in </w:t>
       </w:r>
-      <w:commentRangeStart w:id="13"/>
+      <w:commentRangeStart w:id="12"/>
       <w:r>
         <w:rPr>
           <w:rFonts w:eastAsiaTheme="minorEastAsia"/>
         </w:rPr>
         <w:t>Appendix</w:t>
       </w:r>
-      <w:commentRangeEnd w:id="13"/>
+      <w:commentRangeEnd w:id="12"/>
       <w:r>
         <w:rPr>
           <w:rStyle w:val="CommentReference"/>
         </w:rPr>
-        <w:commentReference w:id="13"/>
+        <w:commentReference w:id="12"/>
       </w:r>
       <w:r>
         <w:rPr>
@@ -10835,7 +10812,7 @@
       <w:r>
         <w:t xml:space="preserve"> </w:t>
       </w:r>
-      <w:commentRangeStart w:id="14"/>
+      <w:commentRangeStart w:id="13"/>
       <w:r>
         <w:t>Details of the harvest control rule, mortality calculations, and parameter specificati</w:t>
       </w:r>
@@ -10845,19 +10822,19 @@
       <w:r>
         <w:t>.</w:t>
       </w:r>
-      <w:commentRangeEnd w:id="14"/>
+      <w:commentRangeEnd w:id="13"/>
       <w:r>
         <w:rPr>
           <w:rStyle w:val="CommentReference"/>
         </w:rPr>
-        <w:commentReference w:id="14"/>
+        <w:commentReference w:id="13"/>
       </w:r>
     </w:p>
     <w:p>
       <w:pPr>
         <w:ind w:firstLine="720"/>
         <w:rPr>
-          <w:ins w:id="15" w:author="DFO-MPO" w:date="2018-09-11T10:53:00Z"/>
+          <w:ins w:id="14" w:author="DFO-MPO" w:date="2018-09-11T10:53:00Z"/>
         </w:rPr>
       </w:pPr>
       <w:r>
@@ -10869,19 +10846,19 @@
       <w:r>
         <w:t xml:space="preserve">The results we present in the main text are based on simulations with the reference value for each parameter only; however, we tested the effect of alternative values in a series of sensitivity analyses to ensure that our results were robust to this assumption. </w:t>
       </w:r>
-      <w:moveToRangeStart w:id="16" w:author="DFO-MPO" w:date="2018-09-11T10:54:00Z" w:name="move524426592"/>
-      <w:moveTo w:id="17" w:author="DFO-MPO" w:date="2018-09-11T10:54:00Z">
+      <w:moveToRangeStart w:id="15" w:author="DFO-MPO" w:date="2018-09-11T10:54:00Z" w:name="move524426592"/>
+      <w:moveTo w:id="16" w:author="DFO-MPO" w:date="2018-09-11T10:54:00Z">
         <w:r>
           <w:t>Details of how each process was parameterized are described in the Appendix and results of sensitivity analyses are provided in an online supplement.</w:t>
         </w:r>
       </w:moveTo>
-      <w:moveToRangeEnd w:id="16"/>
+      <w:moveToRangeEnd w:id="15"/>
     </w:p>
     <w:p>
       <w:pPr>
         <w:ind w:firstLine="720"/>
       </w:pPr>
-      <w:ins w:id="18" w:author="DFO-MPO" w:date="2018-09-11T10:54:00Z">
+      <w:ins w:id="17" w:author="DFO-MPO" w:date="2018-09-11T10:54:00Z">
         <w:r>
           <w:rPr>
             <w:rFonts w:ascii="Calibri" w:hAnsi="Calibri"/>
@@ -10889,7 +10866,7 @@
           <w:t xml:space="preserve">We used recent CU-specific time series of recruit and spawner abundance to initiate the simulation model (i.e. the same data that were used in the retrospective analysis). The length of the simulation period was set at 40 years (approximately 10 sockeye salmon generations) and each OM was simulated 1000 times (the number required to stabilize results). </w:t>
         </w:r>
       </w:ins>
-      <w:del w:id="19" w:author="DFO-MPO" w:date="2018-09-11T10:54:00Z">
+      <w:del w:id="18" w:author="DFO-MPO" w:date="2018-09-11T10:54:00Z">
         <w:r>
           <w:rPr>
             <w:rFonts w:ascii="Calibri" w:hAnsi="Calibri"/>
@@ -10923,13 +10900,13 @@
           <w:delText xml:space="preserve"> percentiles. </w:delText>
         </w:r>
       </w:del>
-      <w:moveFromRangeStart w:id="20" w:author="DFO-MPO" w:date="2018-09-11T10:54:00Z" w:name="move524426592"/>
-      <w:moveFrom w:id="21" w:author="DFO-MPO" w:date="2018-09-11T10:54:00Z">
+      <w:moveFromRangeStart w:id="19" w:author="DFO-MPO" w:date="2018-09-11T10:54:00Z" w:name="move524426592"/>
+      <w:moveFrom w:id="20" w:author="DFO-MPO" w:date="2018-09-11T10:54:00Z">
         <w:r>
           <w:t>Details of how each process was parameterized are described in the Appendix and results of sensitivity analyses are provided in an online supplement.</w:t>
         </w:r>
       </w:moveFrom>
-      <w:moveFromRangeEnd w:id="20"/>
+      <w:moveFromRangeEnd w:id="19"/>
     </w:p>
     <w:p>
       <w:pPr>
@@ -11708,19 +11685,19 @@
           <w:i/>
         </w:rPr>
       </w:pPr>
-      <w:commentRangeStart w:id="22"/>
+      <w:commentRangeStart w:id="21"/>
       <w:r>
         <w:rPr>
           <w:i/>
         </w:rPr>
         <w:t>Evaluating model performance</w:t>
       </w:r>
-      <w:commentRangeEnd w:id="22"/>
+      <w:commentRangeEnd w:id="21"/>
       <w:r>
         <w:rPr>
           <w:rStyle w:val="CommentReference"/>
         </w:rPr>
-        <w:commentReference w:id="22"/>
+        <w:commentReference w:id="21"/>
       </w:r>
     </w:p>
     <w:p>
@@ -11850,13 +11827,7 @@
         <w:rPr>
           <w:rFonts w:ascii="Calibri" w:hAnsi="Calibri"/>
         </w:rPr>
-        <w:t xml:space="preserve"> Some performance metrics were calculated based on either median abundance over the simulation period (e.g. recruit abundance), while others reflect the median proportion of simulation years in which the aggregate was over a specific target (e.g. proportion of years all fisheries open) or the mean proportion of CUs over a specific target (e.g. proportion of CUs over lower BM). We incorporated two biological benchmarks based on stock-recruit analyses. </w:t>
-      </w:r>
-      <w:r>
-        <w:rPr>
-          <w:rFonts w:ascii="Calibri" w:hAnsi="Calibri"/>
-        </w:rPr>
-        <w:t>S</w:t>
+        <w:t xml:space="preserve"> Some performance metrics were calculated based on either median abundance over the simulation period (e.g. recruit abundance), while others reflect the median proportion of simulation years in which the aggregate was over a specific target (e.g. proportion of years all fisheries open) or the mean proportion of CUs over a specific target (e.g. proportion of CUs over lower BM). We incorporated two biological benchmarks based on stock-recruit analyses. S</w:t>
       </w:r>
       <w:r>
         <w:rPr>
@@ -11999,19 +11970,7 @@
         <w:rPr>
           <w:rFonts w:eastAsiaTheme="minorEastAsia"/>
         </w:rPr>
-        <w:t xml:space="preserve">and synchrony treatments for two CUs: </w:t>
-      </w:r>
-      <w:r>
-        <w:rPr>
-          <w:rFonts w:eastAsiaTheme="minorEastAsia"/>
-        </w:rPr>
-        <w:t>Bowron</w:t>
-      </w:r>
-      <w:r>
-        <w:rPr>
-          <w:rFonts w:eastAsiaTheme="minorEastAsia"/>
-        </w:rPr>
-        <w:t xml:space="preserve"> (a low abundance CU that is considered at risk) and Chilko (an abundant CU that regularly makes up a considerable portion of commercial catch). </w:t>
+        <w:t xml:space="preserve">and synchrony treatments for two CUs: Bowron (a low abundance CU that is considered at risk) and Chilko (an abundant CU that regularly makes up a considerable portion of commercial catch). </w:t>
       </w:r>
     </w:p>
     <w:p>
@@ -12025,19 +11984,7 @@
         <w:rPr>
           <w:rFonts w:ascii="Calibri" w:hAnsi="Calibri"/>
         </w:rPr>
-        <w:t>Finally</w:t>
-      </w:r>
-      <w:r>
-        <w:rPr>
-          <w:rFonts w:ascii="Calibri" w:hAnsi="Calibri"/>
-        </w:rPr>
-        <w:t>, we note that the goal of this study was to demonstrate relative differences in projected performance associated with trends in component variability and synchrony, not to accurately forecast the dynamics of Fraser River CUs or to predict the trajectory of the aggregate as a whole</w:t>
-      </w:r>
-      <w:r>
-        <w:rPr>
-          <w:rFonts w:ascii="Calibri" w:hAnsi="Calibri"/>
-        </w:rPr>
-        <w:t>.</w:t>
+        <w:t>Finally, we note that the goal of this study was to demonstrate relative differences in projected performance associated with trends in component variability and synchrony, not to accurately forecast the dynamics of Fraser River CUs or to predict the trajectory of the aggregate as a whole.</w:t>
       </w:r>
     </w:p>
     <w:p>
@@ -12240,16 +12187,16 @@
     </w:p>
     <w:p/>
     <w:p>
-      <w:commentRangeStart w:id="23"/>
+      <w:commentRangeStart w:id="22"/>
       <w:r>
         <w:t>Figure 1</w:t>
       </w:r>
-      <w:commentRangeEnd w:id="23"/>
+      <w:commentRangeEnd w:id="22"/>
       <w:r>
         <w:rPr>
           <w:rStyle w:val="CommentReference"/>
         </w:rPr>
-        <w:commentReference w:id="23"/>
+        <w:commentReference w:id="22"/>
       </w:r>
       <w:r>
         <w:t>. Observed trends in Fraser River sockeye salmon productivity (log (recruits per spawner)), aggregate spawner abundance, and aggregate catch (</w:t>
@@ -12347,7 +12294,7 @@
     <w:p>
       <w:pPr>
         <w:rPr>
-          <w:ins w:id="24" w:author="DFO-MPO" w:date="2018-09-11T10:57:00Z"/>
+          <w:ins w:id="23" w:author="DFO-MPO" w:date="2018-09-11T10:57:00Z"/>
           <w:rFonts w:eastAsiaTheme="minorEastAsia"/>
         </w:rPr>
       </w:pPr>
@@ -12391,7 +12338,7 @@
         </w:rPr>
         <w:t xml:space="preserve"> historical</w:t>
       </w:r>
-      <w:ins w:id="25" w:author="DFO-MPO" w:date="2018-09-11T10:56:00Z">
+      <w:ins w:id="24" w:author="DFO-MPO" w:date="2018-09-11T10:56:00Z">
         <w:r>
           <w:rPr>
             <w:rFonts w:eastAsiaTheme="minorEastAsia"/>
@@ -12456,7 +12403,7 @@
         </w:rPr>
         <w:t xml:space="preserve"> </w:t>
       </w:r>
-      <w:ins w:id="26" w:author="DFO-MPO" w:date="2018-09-11T10:57:00Z">
+      <w:ins w:id="25" w:author="DFO-MPO" w:date="2018-09-11T10:57:00Z">
         <w:r>
           <w:rPr>
             <w:rFonts w:eastAsiaTheme="minorEastAsia"/>
@@ -12504,7 +12451,7 @@
           </w:rPr>
           <w:t xml:space="preserve"> and synchrony. These patterns were not strongly influenced by the productivity regime in the model (Figure 2). </w:t>
         </w:r>
-        <w:commentRangeStart w:id="27"/>
+        <w:commentRangeStart w:id="26"/>
         <w:r>
           <w:rPr>
             <w:rFonts w:eastAsiaTheme="minorEastAsia"/>
@@ -12552,26 +12499,26 @@
           </w:rPr>
           <w:t>as a measure of synchrony in subsequent results.</w:t>
         </w:r>
-        <w:commentRangeEnd w:id="27"/>
+        <w:commentRangeEnd w:id="26"/>
       </w:ins>
     </w:p>
     <w:p>
       <w:pPr>
         <w:rPr>
-          <w:del w:id="28" w:author="DFO-MPO" w:date="2018-09-11T10:57:00Z"/>
-          <w:rFonts w:eastAsiaTheme="minorEastAsia"/>
-        </w:rPr>
-      </w:pPr>
-      <w:ins w:id="29" w:author="DFO-MPO" w:date="2018-09-11T10:57:00Z">
+          <w:del w:id="27" w:author="DFO-MPO" w:date="2018-09-11T10:57:00Z"/>
+          <w:rFonts w:eastAsiaTheme="minorEastAsia"/>
+        </w:rPr>
+      </w:pPr>
+      <w:ins w:id="28" w:author="DFO-MPO" w:date="2018-09-11T10:57:00Z">
         <w:r>
           <w:rPr>
             <w:rStyle w:val="CommentReference"/>
           </w:rPr>
           <w:lastRenderedPageBreak/>
-          <w:commentReference w:id="27"/>
+          <w:commentReference w:id="26"/>
         </w:r>
       </w:ins>
-      <w:del w:id="30" w:author="DFO-MPO" w:date="2018-09-11T10:57:00Z">
+      <w:del w:id="29" w:author="DFO-MPO" w:date="2018-09-11T10:57:00Z">
         <w:r>
           <w:rPr>
             <w:rFonts w:eastAsiaTheme="minorEastAsia"/>
@@ -12592,7 +12539,7 @@
         <w:rPr>
           <w:rFonts w:eastAsiaTheme="minorEastAsia"/>
         </w:rPr>
-        <w:pPrChange w:id="31" w:author="DFO-MPO" w:date="2018-09-11T10:57:00Z">
+        <w:pPrChange w:id="30" w:author="DFO-MPO" w:date="2018-09-11T10:57:00Z">
           <w:pPr/>
         </w:pPrChange>
       </w:pPr>
@@ -12720,7 +12667,12 @@
           <w:rFonts w:eastAsiaTheme="minorEastAsia"/>
         </w:rPr>
         <w:tab/>
-        <w:t>Changes in CV</w:t>
+      </w:r>
+      <w:r>
+        <w:rPr>
+          <w:rFonts w:eastAsiaTheme="minorEastAsia"/>
+        </w:rPr>
+        <w:t>As CV</w:t>
       </w:r>
       <w:r>
         <w:rPr>
@@ -12733,39 +12685,141 @@
         <w:rPr>
           <w:rFonts w:eastAsiaTheme="minorEastAsia"/>
         </w:rPr>
+        <w:t xml:space="preserve"> increased under a moderate synchrony scenario, the variance in recruitment increased, but the median remained stable, and the proportion of CUs above their lower benchmark decreased (Fig. 3a</w:t>
+      </w:r>
+      <w:del w:id="31" w:author="DFO-MPO" w:date="2018-09-17T08:36:00Z">
+        <w:r>
+          <w:rPr>
+            <w:rFonts w:eastAsiaTheme="minorEastAsia"/>
+          </w:rPr>
+          <w:delText xml:space="preserve"> and 3</w:delText>
+        </w:r>
+      </w:del>
+      <w:ins w:id="32" w:author="DFO-MPO" w:date="2018-09-17T08:36:00Z">
+        <w:r>
+          <w:rPr>
+            <w:rFonts w:eastAsiaTheme="minorEastAsia"/>
+          </w:rPr>
+          <w:t>,</w:t>
+        </w:r>
+      </w:ins>
+      <w:bookmarkStart w:id="33" w:name="_GoBack"/>
+      <w:bookmarkEnd w:id="33"/>
+      <w:r>
+        <w:rPr>
+          <w:rFonts w:eastAsiaTheme="minorEastAsia"/>
+        </w:rPr>
+        <w:t>b, green dots). As synchrony increased under a moderate CV</w:t>
+      </w:r>
+      <w:r>
+        <w:rPr>
+          <w:rFonts w:eastAsiaTheme="minorEastAsia"/>
+          <w:vertAlign w:val="subscript"/>
+        </w:rPr>
+        <w:t>C</w:t>
+      </w:r>
+      <w:r>
+        <w:rPr>
+          <w:rFonts w:eastAsiaTheme="minorEastAsia"/>
+        </w:rPr>
+        <w:t xml:space="preserve"> scenario, the opposite pattern emerged: median recruit abundance decreased (and its variance increased), while the median proportion of CUs above their lower benchmark remained stable (Fig. 3a</w:t>
+      </w:r>
+      <w:ins w:id="34" w:author="DFO-MPO" w:date="2018-09-17T08:36:00Z">
+        <w:r>
+          <w:rPr>
+            <w:rFonts w:eastAsiaTheme="minorEastAsia"/>
+          </w:rPr>
+          <w:t>,b</w:t>
+        </w:r>
+      </w:ins>
+      <w:del w:id="35" w:author="DFO-MPO" w:date="2018-09-17T08:36:00Z">
+        <w:r>
+          <w:rPr>
+            <w:rFonts w:eastAsiaTheme="minorEastAsia"/>
+          </w:rPr>
+          <w:delText xml:space="preserve"> and 3b</w:delText>
+        </w:r>
+      </w:del>
+      <w:r>
+        <w:rPr>
+          <w:rFonts w:eastAsiaTheme="minorEastAsia"/>
+        </w:rPr>
+        <w:t xml:space="preserve">, middle grouping). Interactions between </w:t>
+      </w:r>
+      <w:r>
+        <w:rPr>
+          <w:rFonts w:eastAsiaTheme="minorEastAsia"/>
+        </w:rPr>
+        <w:t>CV</w:t>
+      </w:r>
+      <w:r>
+        <w:rPr>
+          <w:rFonts w:eastAsiaTheme="minorEastAsia"/>
+          <w:vertAlign w:val="subscript"/>
+        </w:rPr>
+        <w:t>C</w:t>
+      </w:r>
+      <w:r>
+        <w:rPr>
+          <w:rFonts w:eastAsiaTheme="minorEastAsia"/>
+        </w:rPr>
         <w:t xml:space="preserve"> and </w:t>
       </w:r>
       <w:r>
         <w:rPr>
           <w:rFonts w:eastAsiaTheme="minorEastAsia"/>
         </w:rPr>
-        <w:t xml:space="preserve">synchrony interacted to produce relatively strong impacts on certain </w:t>
-      </w:r>
-      <w:r>
-        <w:rPr>
-          <w:rFonts w:eastAsiaTheme="minorEastAsia"/>
-        </w:rPr>
-        <w:t xml:space="preserve">conservation-based </w:t>
-      </w:r>
-      <w:r>
-        <w:rPr>
-          <w:rFonts w:eastAsiaTheme="minorEastAsia"/>
-        </w:rPr>
-        <w:t>performance metrics, but had negligible</w:t>
-      </w:r>
-      <w:r>
-        <w:rPr>
-          <w:rFonts w:eastAsiaTheme="minorEastAsia"/>
-        </w:rPr>
-        <w:t xml:space="preserve"> or contrasting</w:t>
-      </w:r>
-      <w:r>
-        <w:rPr>
-          <w:rFonts w:eastAsiaTheme="minorEastAsia"/>
-        </w:rPr>
-        <w:t xml:space="preserve"> effects on others. </w:t>
-      </w:r>
-      <w:commentRangeStart w:id="32"/>
+        <w:t>synchrony</w:t>
+      </w:r>
+      <w:r>
+        <w:rPr>
+          <w:rFonts w:eastAsiaTheme="minorEastAsia"/>
+        </w:rPr>
+        <w:t xml:space="preserve"> also</w:t>
+      </w:r>
+      <w:r>
+        <w:rPr>
+          <w:rFonts w:eastAsiaTheme="minorEastAsia"/>
+        </w:rPr>
+        <w:t xml:space="preserve"> </w:t>
+      </w:r>
+      <w:r>
+        <w:rPr>
+          <w:rFonts w:eastAsiaTheme="minorEastAsia"/>
+        </w:rPr>
+        <w:t>influenced</w:t>
+      </w:r>
+      <w:r>
+        <w:rPr>
+          <w:rFonts w:eastAsiaTheme="minorEastAsia"/>
+        </w:rPr>
+        <w:t xml:space="preserve"> </w:t>
+      </w:r>
+      <w:r>
+        <w:rPr>
+          <w:rFonts w:eastAsiaTheme="minorEastAsia"/>
+        </w:rPr>
+        <w:t xml:space="preserve">certain </w:t>
+      </w:r>
+      <w:r>
+        <w:rPr>
+          <w:rFonts w:eastAsiaTheme="minorEastAsia"/>
+        </w:rPr>
+        <w:t>performance metrics</w:t>
+      </w:r>
+      <w:r>
+        <w:rPr>
+          <w:rFonts w:eastAsiaTheme="minorEastAsia"/>
+        </w:rPr>
+        <w:t xml:space="preserve"> unexpectedly</w:t>
+      </w:r>
+      <w:r>
+        <w:rPr>
+          <w:rFonts w:eastAsiaTheme="minorEastAsia"/>
+        </w:rPr>
+        <w:t xml:space="preserve">. </w:t>
+      </w:r>
+      <w:commentRangeStart w:id="36"/>
       <w:r>
         <w:rPr>
           <w:rFonts w:eastAsiaTheme="minorEastAsia"/>
@@ -12869,162 +12923,172 @@
         </w:rPr>
         <w:t xml:space="preserve">). </w:t>
       </w:r>
-      <w:commentRangeEnd w:id="32"/>
+      <w:commentRangeEnd w:id="36"/>
       <w:r>
         <w:rPr>
           <w:rStyle w:val="CommentReference"/>
         </w:rPr>
-        <w:commentReference w:id="32"/>
-      </w:r>
-      <w:r>
-        <w:rPr>
-          <w:rFonts w:eastAsiaTheme="minorEastAsia"/>
-        </w:rPr>
-        <w:t>Conversely, higher levels of CV</w:t>
-      </w:r>
-      <w:r>
-        <w:rPr>
-          <w:rFonts w:eastAsiaTheme="minorEastAsia"/>
-          <w:vertAlign w:val="subscript"/>
-        </w:rPr>
-        <w:t xml:space="preserve">C </w:t>
-      </w:r>
-      <w:r>
-        <w:rPr>
-          <w:rFonts w:eastAsiaTheme="minorEastAsia"/>
-        </w:rPr>
-        <w:t>were associated with a smaller proportion of CUs being above their lower biological benchmark (S</w:t>
-      </w:r>
-      <w:r>
-        <w:rPr>
-          <w:rFonts w:eastAsiaTheme="minorEastAsia"/>
-          <w:vertAlign w:val="subscript"/>
-        </w:rPr>
-        <w:t>gen</w:t>
-      </w:r>
-      <w:r>
-        <w:rPr>
-          <w:rFonts w:eastAsiaTheme="minorEastAsia"/>
-        </w:rPr>
-        <w:t xml:space="preserve">) and </w:t>
-      </w:r>
-      <w:r>
-        <w:rPr>
-          <w:rFonts w:eastAsiaTheme="minorEastAsia"/>
-        </w:rPr>
-        <w:t>increasing synchrony only increased variability among trials</w:t>
-      </w:r>
-      <w:r>
-        <w:rPr>
-          <w:rFonts w:eastAsiaTheme="minorEastAsia"/>
-        </w:rPr>
-        <w:t xml:space="preserve"> (Figure 3b). A similar, albeit weaker, relationship occurred in the proportion of CUs above their upper biological </w:t>
-      </w:r>
-      <w:r>
-        <w:rPr>
-          <w:rFonts w:eastAsiaTheme="minorEastAsia"/>
-        </w:rPr>
-        <w:t>benchmark (S</w:t>
-      </w:r>
-      <w:r>
-        <w:rPr>
-          <w:rFonts w:eastAsiaTheme="minorEastAsia"/>
-          <w:vertAlign w:val="subscript"/>
-        </w:rPr>
-        <w:t>MSY</w:t>
-      </w:r>
-      <w:r>
-        <w:rPr>
-          <w:rFonts w:eastAsiaTheme="minorEastAsia"/>
-        </w:rPr>
-        <w:t>; Figure 3c</w:t>
-      </w:r>
-      <w:r>
-        <w:rPr>
-          <w:rFonts w:eastAsiaTheme="minorEastAsia"/>
-        </w:rPr>
-        <w:t>)</w:t>
-      </w:r>
-      <w:r>
-        <w:rPr>
-          <w:rFonts w:eastAsiaTheme="minorEastAsia"/>
-        </w:rPr>
-        <w:t>,</w:t>
-      </w:r>
-      <w:r>
-        <w:rPr>
-          <w:rFonts w:eastAsiaTheme="minorEastAsia"/>
-        </w:rPr>
-        <w:t xml:space="preserve"> </w:t>
-      </w:r>
-      <w:commentRangeStart w:id="33"/>
-      <w:r>
-        <w:rPr>
-          <w:rFonts w:eastAsiaTheme="minorEastAsia"/>
-        </w:rPr>
-        <w:t>while</w:t>
-      </w:r>
-      <w:r>
-        <w:rPr>
-          <w:rFonts w:eastAsiaTheme="minorEastAsia"/>
-        </w:rPr>
-        <w:t xml:space="preserve"> the </w:t>
-      </w:r>
-      <w:r>
-        <w:rPr>
-          <w:rFonts w:eastAsiaTheme="minorEastAsia"/>
-        </w:rPr>
-        <w:t>proportion of CUs that were ext</w:t>
-      </w:r>
-      <w:r>
-        <w:rPr>
-          <w:rFonts w:eastAsiaTheme="minorEastAsia"/>
-        </w:rPr>
-        <w:t xml:space="preserve">ant </w:t>
-      </w:r>
-      <w:r>
-        <w:rPr>
-          <w:rFonts w:eastAsiaTheme="minorEastAsia"/>
-        </w:rPr>
-        <w:t>at the end of the simulation was</w:t>
-      </w:r>
-      <w:r>
-        <w:rPr>
-          <w:rFonts w:eastAsiaTheme="minorEastAsia"/>
-        </w:rPr>
-        <w:t xml:space="preserve"> largely</w:t>
-      </w:r>
-      <w:r>
-        <w:rPr>
-          <w:rFonts w:eastAsiaTheme="minorEastAsia"/>
-        </w:rPr>
-        <w:t xml:space="preserve"> independent of</w:t>
-      </w:r>
-      <w:r>
-        <w:rPr>
-          <w:rFonts w:eastAsiaTheme="minorEastAsia"/>
-        </w:rPr>
-        <w:t xml:space="preserve"> component</w:t>
-      </w:r>
-      <w:r>
-        <w:rPr>
-          <w:rFonts w:eastAsiaTheme="minorEastAsia"/>
-        </w:rPr>
-        <w:t xml:space="preserve"> variability and synchrony (Figure 3d)</w:t>
-      </w:r>
-      <w:r>
-        <w:rPr>
-          <w:rFonts w:eastAsiaTheme="minorEastAsia"/>
-        </w:rPr>
-        <w:t>.</w:t>
-      </w:r>
-      <w:commentRangeEnd w:id="33"/>
-      <w:r>
-        <w:rPr>
-          <w:rStyle w:val="CommentReference"/>
-        </w:rPr>
-        <w:commentReference w:id="33"/>
-      </w:r>
+        <w:commentReference w:id="36"/>
+      </w:r>
+      <w:ins w:id="37" w:author="DFO-MPO" w:date="2018-09-17T08:29:00Z">
+        <w:r>
+          <w:rPr>
+            <w:rFonts w:eastAsiaTheme="minorEastAsia"/>
+          </w:rPr>
+          <w:t xml:space="preserve"> </w:t>
+        </w:r>
+      </w:ins>
+      <w:del w:id="38" w:author="DFO-MPO" w:date="2018-09-17T08:29:00Z">
+        <w:r>
+          <w:rPr>
+            <w:rFonts w:eastAsiaTheme="minorEastAsia"/>
+          </w:rPr>
+          <w:delText>Conversely, higher levels of CV</w:delText>
+        </w:r>
+        <w:r>
+          <w:rPr>
+            <w:rFonts w:eastAsiaTheme="minorEastAsia"/>
+            <w:vertAlign w:val="subscript"/>
+          </w:rPr>
+          <w:delText xml:space="preserve">C </w:delText>
+        </w:r>
+        <w:r>
+          <w:rPr>
+            <w:rFonts w:eastAsiaTheme="minorEastAsia"/>
+          </w:rPr>
+          <w:delText>were associated with a smaller proportion of CUs being above their lower biological benchmark (S</w:delText>
+        </w:r>
+        <w:r>
+          <w:rPr>
+            <w:rFonts w:eastAsiaTheme="minorEastAsia"/>
+            <w:vertAlign w:val="subscript"/>
+          </w:rPr>
+          <w:delText>gen</w:delText>
+        </w:r>
+        <w:r>
+          <w:rPr>
+            <w:rFonts w:eastAsiaTheme="minorEastAsia"/>
+          </w:rPr>
+          <w:delText xml:space="preserve">) and </w:delText>
+        </w:r>
+        <w:r>
+          <w:rPr>
+            <w:rFonts w:eastAsiaTheme="minorEastAsia"/>
+          </w:rPr>
+          <w:delText>increasing synchrony only increased variability among trials</w:delText>
+        </w:r>
+        <w:r>
+          <w:rPr>
+            <w:rFonts w:eastAsiaTheme="minorEastAsia"/>
+          </w:rPr>
+          <w:delText xml:space="preserve"> (Figure 3b). A similar, albeit weaker, relationship occurred in the proportion of CUs above their upper biological </w:delText>
+        </w:r>
+        <w:r>
+          <w:rPr>
+            <w:rFonts w:eastAsiaTheme="minorEastAsia"/>
+          </w:rPr>
+          <w:delText>benchmark (S</w:delText>
+        </w:r>
+        <w:r>
+          <w:rPr>
+            <w:rFonts w:eastAsiaTheme="minorEastAsia"/>
+            <w:vertAlign w:val="subscript"/>
+          </w:rPr>
+          <w:delText>MSY</w:delText>
+        </w:r>
+        <w:r>
+          <w:rPr>
+            <w:rFonts w:eastAsiaTheme="minorEastAsia"/>
+          </w:rPr>
+          <w:delText>; Figure 3c</w:delText>
+        </w:r>
+        <w:r>
+          <w:rPr>
+            <w:rFonts w:eastAsiaTheme="minorEastAsia"/>
+          </w:rPr>
+          <w:delText>)</w:delText>
+        </w:r>
+        <w:r>
+          <w:rPr>
+            <w:rFonts w:eastAsiaTheme="minorEastAsia"/>
+          </w:rPr>
+          <w:delText>,</w:delText>
+        </w:r>
+        <w:r>
+          <w:rPr>
+            <w:rFonts w:eastAsiaTheme="minorEastAsia"/>
+          </w:rPr>
+          <w:delText xml:space="preserve"> </w:delText>
+        </w:r>
+        <w:commentRangeStart w:id="39"/>
+        <w:r>
+          <w:rPr>
+            <w:rFonts w:eastAsiaTheme="minorEastAsia"/>
+          </w:rPr>
+          <w:delText>while</w:delText>
+        </w:r>
+        <w:r>
+          <w:rPr>
+            <w:rFonts w:eastAsiaTheme="minorEastAsia"/>
+          </w:rPr>
+          <w:delText xml:space="preserve"> the </w:delText>
+        </w:r>
+        <w:r>
+          <w:rPr>
+            <w:rFonts w:eastAsiaTheme="minorEastAsia"/>
+          </w:rPr>
+          <w:delText>proportion of CUs that were ext</w:delText>
+        </w:r>
+        <w:r>
+          <w:rPr>
+            <w:rFonts w:eastAsiaTheme="minorEastAsia"/>
+          </w:rPr>
+          <w:delText xml:space="preserve">ant </w:delText>
+        </w:r>
+        <w:r>
+          <w:rPr>
+            <w:rFonts w:eastAsiaTheme="minorEastAsia"/>
+          </w:rPr>
+          <w:delText>at the end of the simulation was</w:delText>
+        </w:r>
+        <w:r>
+          <w:rPr>
+            <w:rFonts w:eastAsiaTheme="minorEastAsia"/>
+          </w:rPr>
+          <w:delText xml:space="preserve"> largely</w:delText>
+        </w:r>
+        <w:r>
+          <w:rPr>
+            <w:rFonts w:eastAsiaTheme="minorEastAsia"/>
+          </w:rPr>
+          <w:delText xml:space="preserve"> independent of</w:delText>
+        </w:r>
+        <w:r>
+          <w:rPr>
+            <w:rFonts w:eastAsiaTheme="minorEastAsia"/>
+          </w:rPr>
+          <w:delText xml:space="preserve"> component</w:delText>
+        </w:r>
+        <w:r>
+          <w:rPr>
+            <w:rFonts w:eastAsiaTheme="minorEastAsia"/>
+          </w:rPr>
+          <w:delText xml:space="preserve"> variability and synchrony (Figure 3d)</w:delText>
+        </w:r>
+        <w:r>
+          <w:rPr>
+            <w:rFonts w:eastAsiaTheme="minorEastAsia"/>
+          </w:rPr>
+          <w:delText>.</w:delText>
+        </w:r>
+        <w:commentRangeEnd w:id="39"/>
+        <w:r>
+          <w:rPr>
+            <w:rStyle w:val="CommentReference"/>
+          </w:rPr>
+          <w:commentReference w:id="39"/>
+        </w:r>
+      </w:del>
     </w:p>
     <w:p>
       <w:pPr>
@@ -13213,19 +13277,49 @@
         <w:rPr>
           <w:rFonts w:eastAsiaTheme="minorEastAsia"/>
         </w:rPr>
-        <w:t>ed operating model</w:t>
-      </w:r>
-      <w:r>
-        <w:rPr>
-          <w:rFonts w:eastAsiaTheme="minorEastAsia"/>
-        </w:rPr>
-        <w:t xml:space="preserve"> relative to the </w:t>
-      </w:r>
-      <w:r>
-        <w:rPr>
-          <w:rFonts w:eastAsiaTheme="minorEastAsia"/>
-        </w:rPr>
-        <w:t>reference productivity scenario and led to fewer CUs being above their biological benchmarks even when CV</w:t>
+        <w:t xml:space="preserve">ed </w:t>
+      </w:r>
+      <w:del w:id="40" w:author="DFO-MPO" w:date="2018-09-17T08:31:00Z">
+        <w:r>
+          <w:rPr>
+            <w:rFonts w:eastAsiaTheme="minorEastAsia"/>
+          </w:rPr>
+          <w:delText>operating model</w:delText>
+        </w:r>
+      </w:del>
+      <w:ins w:id="41" w:author="DFO-MPO" w:date="2018-09-17T08:31:00Z">
+        <w:r>
+          <w:rPr>
+            <w:rFonts w:eastAsiaTheme="minorEastAsia"/>
+          </w:rPr>
+          <w:t>productivity scenario</w:t>
+        </w:r>
+      </w:ins>
+      <w:r>
+        <w:rPr>
+          <w:rFonts w:eastAsiaTheme="minorEastAsia"/>
+        </w:rPr>
+        <w:t xml:space="preserve"> </w:t>
+      </w:r>
+      <w:del w:id="42" w:author="DFO-MPO" w:date="2018-09-17T08:31:00Z">
+        <w:r>
+          <w:rPr>
+            <w:rFonts w:eastAsiaTheme="minorEastAsia"/>
+          </w:rPr>
+          <w:delText xml:space="preserve">relative to the </w:delText>
+        </w:r>
+        <w:r>
+          <w:rPr>
+            <w:rFonts w:eastAsiaTheme="minorEastAsia"/>
+          </w:rPr>
+          <w:delText xml:space="preserve">reference productivity scenario </w:delText>
+        </w:r>
+      </w:del>
+      <w:r>
+        <w:rPr>
+          <w:rFonts w:eastAsiaTheme="minorEastAsia"/>
+        </w:rPr>
+        <w:t>and led to fewer CUs being above their biological benchmarks even when CV</w:t>
       </w:r>
       <w:r>
         <w:rPr>
@@ -13248,7 +13342,7 @@
           <w:rFonts w:eastAsiaTheme="minorEastAsia"/>
         </w:rPr>
       </w:pPr>
-      <w:commentRangeStart w:id="34"/>
+      <w:commentRangeStart w:id="43"/>
       <w:r>
         <w:rPr>
           <w:rFonts w:eastAsiaTheme="minorEastAsia"/>
@@ -13305,12 +13399,12 @@
           </wp:inline>
         </w:drawing>
       </w:r>
-      <w:commentRangeEnd w:id="34"/>
+      <w:commentRangeEnd w:id="43"/>
       <w:r>
         <w:rPr>
           <w:rStyle w:val="CommentReference"/>
         </w:rPr>
-        <w:commentReference w:id="34"/>
+        <w:commentReference w:id="43"/>
       </w:r>
     </w:p>
     <w:p>
@@ -13337,19 +13431,19 @@
         </w:rPr>
         <w:t xml:space="preserve">formance measures. Points represent medians and whiskers 90% posterior interval among </w:t>
       </w:r>
-      <w:commentRangeStart w:id="35"/>
+      <w:commentRangeStart w:id="44"/>
       <w:r>
         <w:rPr>
           <w:rFonts w:eastAsiaTheme="minorEastAsia"/>
         </w:rPr>
         <w:t xml:space="preserve">250 </w:t>
       </w:r>
-      <w:commentRangeEnd w:id="35"/>
+      <w:commentRangeEnd w:id="44"/>
       <w:r>
         <w:rPr>
           <w:rStyle w:val="CommentReference"/>
         </w:rPr>
-        <w:commentReference w:id="35"/>
+        <w:commentReference w:id="44"/>
       </w:r>
       <w:r>
         <w:rPr>
@@ -13369,6 +13463,7 @@
       <w:pPr>
         <w:ind w:firstLine="720"/>
         <w:rPr>
+          <w:ins w:id="45" w:author="DFO-MPO" w:date="2018-09-17T08:32:00Z"/>
           <w:rFonts w:eastAsiaTheme="minorEastAsia"/>
         </w:rPr>
       </w:pPr>
@@ -13390,7 +13485,7 @@
         </w:rPr>
         <w:t xml:space="preserve"> </w:t>
       </w:r>
-      <w:del w:id="36" w:author="DFO-MPO" w:date="2018-09-11T11:44:00Z">
+      <w:del w:id="46" w:author="DFO-MPO" w:date="2018-09-11T11:44:00Z">
         <w:r>
           <w:rPr>
             <w:rFonts w:eastAsiaTheme="minorEastAsia"/>
@@ -13398,7 +13493,7 @@
           <w:delText xml:space="preserve">severe </w:delText>
         </w:r>
       </w:del>
-      <w:ins w:id="37" w:author="DFO-MPO" w:date="2018-09-11T11:44:00Z">
+      <w:ins w:id="47" w:author="DFO-MPO" w:date="2018-09-11T11:44:00Z">
         <w:r>
           <w:rPr>
             <w:rFonts w:eastAsiaTheme="minorEastAsia"/>
@@ -13428,7 +13523,149 @@
         <w:rPr>
           <w:rFonts w:eastAsiaTheme="minorEastAsia"/>
         </w:rPr>
-        <w:t xml:space="preserve"> catch-based PMs. Similarly to recruit abundance, median catches were positively correlated with component variability as long as synchrony remained low</w:t>
+        <w:t xml:space="preserve"> catch-based PMs. </w:t>
+      </w:r>
+      <w:ins w:id="48" w:author="DFO-MPO" w:date="2018-09-17T08:32:00Z">
+        <w:r>
+          <w:rPr>
+            <w:rFonts w:eastAsiaTheme="minorEastAsia"/>
+          </w:rPr>
+          <w:t>As CV</w:t>
+        </w:r>
+        <w:r>
+          <w:rPr>
+            <w:rFonts w:eastAsiaTheme="minorEastAsia"/>
+            <w:vertAlign w:val="subscript"/>
+          </w:rPr>
+          <w:t>C</w:t>
+        </w:r>
+        <w:r>
+          <w:rPr>
+            <w:rFonts w:eastAsiaTheme="minorEastAsia"/>
+          </w:rPr>
+          <w:t xml:space="preserve"> increased under a moderate synchrony scenario, the variance in </w:t>
+        </w:r>
+      </w:ins>
+      <w:ins w:id="49" w:author="DFO-MPO" w:date="2018-09-17T08:33:00Z">
+        <w:r>
+          <w:rPr>
+            <w:rFonts w:eastAsiaTheme="minorEastAsia"/>
+          </w:rPr>
+          <w:t>median catches</w:t>
+        </w:r>
+      </w:ins>
+      <w:ins w:id="50" w:author="DFO-MPO" w:date="2018-09-17T08:32:00Z">
+        <w:r>
+          <w:rPr>
+            <w:rFonts w:eastAsiaTheme="minorEastAsia"/>
+          </w:rPr>
+          <w:t xml:space="preserve"> increased, but th</w:t>
+        </w:r>
+        <w:r>
+          <w:rPr>
+            <w:rFonts w:eastAsiaTheme="minorEastAsia"/>
+          </w:rPr>
+          <w:t>e median remained stable</w:t>
+        </w:r>
+      </w:ins>
+      <w:ins w:id="51" w:author="DFO-MPO" w:date="2018-09-17T08:34:00Z">
+        <w:r>
+          <w:rPr>
+            <w:rFonts w:eastAsiaTheme="minorEastAsia"/>
+          </w:rPr>
+          <w:t xml:space="preserve"> (Fig. 4a, green dots)</w:t>
+        </w:r>
+      </w:ins>
+      <w:ins w:id="52" w:author="DFO-MPO" w:date="2018-09-17T08:33:00Z">
+        <w:r>
+          <w:rPr>
+            <w:rFonts w:eastAsiaTheme="minorEastAsia"/>
+          </w:rPr>
+          <w:t>; however, median catch stability and the proportion of years the minimum catch threshold was met declined markedly (Fig</w:t>
+        </w:r>
+      </w:ins>
+      <w:ins w:id="53" w:author="DFO-MPO" w:date="2018-09-17T08:34:00Z">
+        <w:r>
+          <w:rPr>
+            <w:rFonts w:eastAsiaTheme="minorEastAsia"/>
+          </w:rPr>
+          <w:t>.</w:t>
+        </w:r>
+      </w:ins>
+      <w:ins w:id="54" w:author="DFO-MPO" w:date="2018-09-17T08:33:00Z">
+        <w:r>
+          <w:rPr>
+            <w:rFonts w:eastAsiaTheme="minorEastAsia"/>
+          </w:rPr>
+          <w:t xml:space="preserve"> 4b,c). </w:t>
+        </w:r>
+      </w:ins>
+      <w:ins w:id="55" w:author="DFO-MPO" w:date="2018-09-17T08:32:00Z">
+        <w:r>
+          <w:rPr>
+            <w:rFonts w:eastAsiaTheme="minorEastAsia"/>
+          </w:rPr>
+          <w:t>As synchrony increased under a moderate CV</w:t>
+        </w:r>
+        <w:r>
+          <w:rPr>
+            <w:rFonts w:eastAsiaTheme="minorEastAsia"/>
+            <w:vertAlign w:val="subscript"/>
+          </w:rPr>
+          <w:t>C</w:t>
+        </w:r>
+        <w:r>
+          <w:rPr>
+            <w:rFonts w:eastAsiaTheme="minorEastAsia"/>
+          </w:rPr>
+          <w:t xml:space="preserve"> scenario</w:t>
+        </w:r>
+      </w:ins>
+      <w:ins w:id="56" w:author="DFO-MPO" w:date="2018-09-17T08:34:00Z">
+        <w:r>
+          <w:rPr>
+            <w:rFonts w:eastAsiaTheme="minorEastAsia"/>
+          </w:rPr>
+          <w:t xml:space="preserve"> median catch abundance, catch stability and the proportion of the years threshold catches were met all declined</w:t>
+        </w:r>
+      </w:ins>
+      <w:ins w:id="57" w:author="DFO-MPO" w:date="2018-09-17T08:32:00Z">
+        <w:r>
+          <w:rPr>
+            <w:rFonts w:eastAsiaTheme="minorEastAsia"/>
+          </w:rPr>
+          <w:t xml:space="preserve"> (Fig. </w:t>
+        </w:r>
+      </w:ins>
+      <w:ins w:id="58" w:author="DFO-MPO" w:date="2018-09-17T08:35:00Z">
+        <w:r>
+          <w:rPr>
+            <w:rFonts w:eastAsiaTheme="minorEastAsia"/>
+          </w:rPr>
+          <w:t>4a,b,c,</w:t>
+        </w:r>
+      </w:ins>
+      <w:ins w:id="59" w:author="DFO-MPO" w:date="2018-09-17T08:32:00Z">
+        <w:r>
+          <w:rPr>
+            <w:rFonts w:eastAsiaTheme="minorEastAsia"/>
+          </w:rPr>
+          <w:t xml:space="preserve"> middle grouping).</w:t>
+        </w:r>
+      </w:ins>
+    </w:p>
+    <w:p>
+      <w:pPr>
+        <w:ind w:firstLine="720"/>
+        <w:rPr>
+          <w:rFonts w:eastAsiaTheme="minorEastAsia"/>
+        </w:rPr>
+      </w:pPr>
+      <w:r>
+        <w:rPr>
+          <w:rFonts w:eastAsiaTheme="minorEastAsia"/>
+        </w:rPr>
+        <w:t>Similarly to recruit abundance, median catches were positively correlated with component variability as long as synchrony remained low</w:t>
       </w:r>
       <w:r>
         <w:rPr>
@@ -13601,7 +13838,7 @@
         </w:rPr>
         <w:t xml:space="preserve">he proportion of years where aggregate TAC was </w:t>
       </w:r>
-      <w:del w:id="38" w:author="DFO-MPO" w:date="2018-09-11T11:44:00Z">
+      <w:del w:id="60" w:author="DFO-MPO" w:date="2018-09-11T11:44:00Z">
         <w:r>
           <w:rPr>
             <w:rFonts w:eastAsiaTheme="minorEastAsia"/>
@@ -13609,7 +13846,7 @@
           <w:delText xml:space="preserve">below </w:delText>
         </w:r>
       </w:del>
-      <w:ins w:id="39" w:author="DFO-MPO" w:date="2018-09-11T11:44:00Z">
+      <w:ins w:id="61" w:author="DFO-MPO" w:date="2018-09-11T11:44:00Z">
         <w:r>
           <w:rPr>
             <w:rFonts w:eastAsiaTheme="minorEastAsia"/>
@@ -13635,7 +13872,7 @@
         </w:rPr>
         <w:t xml:space="preserve">00,000) </w:t>
       </w:r>
-      <w:del w:id="40" w:author="DFO-MPO" w:date="2018-09-11T11:44:00Z">
+      <w:del w:id="62" w:author="DFO-MPO" w:date="2018-09-11T11:44:00Z">
         <w:r>
           <w:rPr>
             <w:rFonts w:eastAsiaTheme="minorEastAsia"/>
@@ -13643,7 +13880,7 @@
           <w:delText xml:space="preserve">increased </w:delText>
         </w:r>
       </w:del>
-      <w:ins w:id="41" w:author="DFO-MPO" w:date="2018-09-11T11:44:00Z">
+      <w:ins w:id="63" w:author="DFO-MPO" w:date="2018-09-11T11:44:00Z">
         <w:r>
           <w:rPr>
             <w:rFonts w:eastAsiaTheme="minorEastAsia"/>
@@ -13667,7 +13904,14 @@
         <w:rPr>
           <w:rFonts w:eastAsiaTheme="minorEastAsia"/>
         </w:rPr>
-        <w:t xml:space="preserve">% when component CV and synchrony were at high levels, suggesting managers would be less </w:t>
+        <w:t xml:space="preserve">% when component CV and </w:t>
+      </w:r>
+      <w:r>
+        <w:rPr>
+          <w:rFonts w:eastAsiaTheme="minorEastAsia"/>
+        </w:rPr>
+        <w:lastRenderedPageBreak/>
+        <w:t xml:space="preserve">synchrony were at high levels, suggesting managers would be less </w:t>
       </w:r>
       <w:r>
         <w:rPr>
@@ -13705,14 +13949,7 @@
         <w:rPr>
           <w:rFonts w:eastAsiaTheme="minorEastAsia"/>
         </w:rPr>
-        <w:t xml:space="preserve">Interestingly the effects of switching from reference to skewed productivity deviations had weaker effects on catch PMs than conservation PMs. While median catches decreased considerably (Fig. </w:t>
-      </w:r>
-      <w:r>
-        <w:rPr>
-          <w:rFonts w:eastAsiaTheme="minorEastAsia"/>
-        </w:rPr>
-        <w:lastRenderedPageBreak/>
-        <w:t>4e), the remaining PMs were relatively stable except when high CV</w:t>
+        <w:t>Interestingly the effects of switching from reference to skewed productivity deviations had weaker effects on catch PMs than conservation PMs. While median catches decreased considerably (Fig. 4e), the remaining PMs were relatively stable except when high CV</w:t>
       </w:r>
       <w:r>
         <w:rPr>
@@ -13740,7 +13977,7 @@
         </w:rPr>
         <w:tab/>
       </w:r>
-      <w:commentRangeStart w:id="42"/>
+      <w:commentRangeStart w:id="64"/>
       <w:r>
         <w:rPr>
           <w:rFonts w:eastAsiaTheme="minorEastAsia"/>
@@ -13796,12 +14033,12 @@
           </wp:inline>
         </w:drawing>
       </w:r>
-      <w:commentRangeEnd w:id="42"/>
+      <w:commentRangeEnd w:id="64"/>
       <w:r>
         <w:rPr>
           <w:rStyle w:val="CommentReference"/>
         </w:rPr>
-        <w:commentReference w:id="42"/>
+        <w:commentReference w:id="64"/>
       </w:r>
     </w:p>
     <w:p>
@@ -13816,19 +14053,19 @@
         </w:rPr>
         <w:t xml:space="preserve">Figure 4. Effects of component variability and synchrony on catch-based performance measures. Points represent medians and whiskers 90% posterior interval among </w:t>
       </w:r>
-      <w:commentRangeStart w:id="43"/>
+      <w:commentRangeStart w:id="65"/>
       <w:r>
         <w:rPr>
           <w:rFonts w:eastAsiaTheme="minorEastAsia"/>
         </w:rPr>
         <w:t xml:space="preserve">250 </w:t>
       </w:r>
-      <w:commentRangeEnd w:id="43"/>
+      <w:commentRangeEnd w:id="65"/>
       <w:r>
         <w:rPr>
           <w:rStyle w:val="CommentReference"/>
         </w:rPr>
-        <w:commentReference w:id="43"/>
+        <w:commentReference w:id="65"/>
       </w:r>
       <w:r>
         <w:rPr>
@@ -13911,7 +14148,7 @@
           <w:rStyle w:val="CommentReference"/>
         </w:rPr>
         <w:lastRenderedPageBreak/>
-        <w:commentReference w:id="44"/>
+        <w:commentReference w:id="66"/>
       </w:r>
       <w:r>
         <w:rPr>
@@ -14003,7 +14240,7 @@
       <w:pPr>
         <w:jc w:val="center"/>
       </w:pPr>
-      <w:commentRangeStart w:id="45"/>
+      <w:commentRangeStart w:id="67"/>
       <w:r>
         <w:rPr>
           <w:noProof/>
@@ -14059,12 +14296,12 @@
           </wp:inline>
         </w:drawing>
       </w:r>
-      <w:commentRangeEnd w:id="45"/>
+      <w:commentRangeEnd w:id="67"/>
       <w:r>
         <w:rPr>
           <w:rStyle w:val="CommentReference"/>
         </w:rPr>
-        <w:commentReference w:id="45"/>
+        <w:commentReference w:id="67"/>
       </w:r>
     </w:p>
     <w:p>
@@ -14122,16 +14359,16 @@
       <w:pPr>
         <w:ind w:firstLine="720"/>
       </w:pPr>
-      <w:commentRangeStart w:id="46"/>
+      <w:commentRangeStart w:id="68"/>
       <w:r>
         <w:t xml:space="preserve">A range </w:t>
       </w:r>
-      <w:commentRangeEnd w:id="46"/>
+      <w:commentRangeEnd w:id="68"/>
       <w:r>
         <w:rPr>
           <w:rStyle w:val="CommentReference"/>
         </w:rPr>
-        <w:commentReference w:id="46"/>
+        <w:commentReference w:id="68"/>
       </w:r>
       <w:r>
         <w:t>of ecological processes may underpin changes in variability and synchrony in Fraser River sockeye salmon. Component variability (i.e. within CU temporal variation) may increase due to changes in local environmental conditions, such as loss of spawning habitat (REF), high levels of mortality during incubation (e.g. scouring events (REF), high water temperatures (REF)), or changes in competition and predation during juvenile freshwater stages (REF). Synchrony among components within metapopulations is often associated with connectivity (i.e. dispersal). Although Fraser River sockeye salmon likely function as a metapopulation over evolutionary time scales, dispersal is assumed to be nil from a management perspective, with each CU representing a genetically distinct population assemblage (REF).  In the absence of dispersal, synchronous dynamics may be driven by a common response to shared environmental drivers (i.e. Moran effect), competitors, or predators. In the case of Fraser River sockeye salmon, such mechanisms may be more likely to occur during marine residence, when populations from throughout North America migrate to the Gulf of Alaska.</w:t>
@@ -15287,7 +15524,7 @@
 
 <file path=word/comments.xml><?xml version="1.0" encoding="utf-8"?>
 <w:comments xmlns:wpc="http://schemas.microsoft.com/office/word/2010/wordprocessingCanvas" xmlns:mc="http://schemas.openxmlformats.org/markup-compatibility/2006" xmlns:o="urn:schemas-microsoft-com:office:office" xmlns:r="http://schemas.openxmlformats.org/officeDocument/2006/relationships" xmlns:m="http://schemas.openxmlformats.org/officeDocument/2006/math" xmlns:v="urn:schemas-microsoft-com:vml" xmlns:wp14="http://schemas.microsoft.com/office/word/2010/wordprocessingDrawing" xmlns:wp="http://schemas.openxmlformats.org/drawingml/2006/wordprocessingDrawing" xmlns:w10="urn:schemas-microsoft-com:office:word" xmlns:w="http://schemas.openxmlformats.org/wordprocessingml/2006/main" xmlns:w14="http://schemas.microsoft.com/office/word/2010/wordml" xmlns:wpg="http://schemas.microsoft.com/office/word/2010/wordprocessingGroup" xmlns:wpi="http://schemas.microsoft.com/office/word/2010/wordprocessingInk" xmlns:wne="http://schemas.microsoft.com/office/word/2006/wordml" xmlns:wps="http://schemas.microsoft.com/office/word/2010/wordprocessingShape" mc:Ignorable="w14 wp14">
-  <w:comment w:id="1" w:author="DFO-MPO" w:date="2018-09-12T13:38:00Z" w:initials="D">
+  <w:comment w:id="0" w:author="DFO-MPO" w:date="2018-09-12T13:38:00Z" w:initials="D">
     <w:p>
       <w:pPr>
         <w:pStyle w:val="CommentText"/>
@@ -15303,7 +15540,7 @@
       </w:r>
     </w:p>
   </w:comment>
-  <w:comment w:id="2" w:author="DFO-MPO" w:date="2018-09-01T10:24:00Z" w:initials="D">
+  <w:comment w:id="1" w:author="DFO-MPO" w:date="2018-09-01T10:24:00Z" w:initials="D">
     <w:p>
       <w:pPr>
         <w:pStyle w:val="CommentText"/>
@@ -15319,7 +15556,7 @@
       </w:r>
     </w:p>
   </w:comment>
-  <w:comment w:id="5" w:author="Cameron Freshwater" w:date="2018-09-02T20:32:00Z" w:initials="CF">
+  <w:comment w:id="4" w:author="Cameron Freshwater" w:date="2018-09-02T20:32:00Z" w:initials="CF">
     <w:p>
       <w:pPr>
         <w:pStyle w:val="CommentText"/>
@@ -15335,7 +15572,7 @@
       </w:r>
     </w:p>
   </w:comment>
-  <w:comment w:id="6" w:author="Cameron Freshwater" w:date="2018-09-02T13:54:00Z" w:initials="CF">
+  <w:comment w:id="5" w:author="Cameron Freshwater" w:date="2018-09-02T13:54:00Z" w:initials="CF">
     <w:p>
       <w:pPr>
         <w:pStyle w:val="CommentText"/>
@@ -15373,7 +15610,7 @@
       </w:r>
     </w:p>
   </w:comment>
-  <w:comment w:id="11" w:author="DFO-MPO" w:date="2018-09-03T09:49:00Z" w:initials="D">
+  <w:comment w:id="10" w:author="DFO-MPO" w:date="2018-09-03T09:49:00Z" w:initials="D">
     <w:p>
       <w:pPr>
         <w:pStyle w:val="CommentText"/>
@@ -15402,7 +15639,7 @@
       </w:r>
     </w:p>
   </w:comment>
-  <w:comment w:id="12" w:author="DFO-MPO" w:date="2018-09-11T10:47:00Z" w:initials="D">
+  <w:comment w:id="11" w:author="DFO-MPO" w:date="2018-09-11T10:47:00Z" w:initials="D">
     <w:p>
       <w:pPr>
         <w:pStyle w:val="CommentText"/>
@@ -15427,7 +15664,7 @@
       </w:r>
     </w:p>
   </w:comment>
-  <w:comment w:id="13" w:author="Cameron Freshwater" w:date="2018-09-02T13:56:00Z" w:initials="CF">
+  <w:comment w:id="12" w:author="Cameron Freshwater" w:date="2018-09-02T13:56:00Z" w:initials="CF">
     <w:p>
       <w:pPr>
         <w:pStyle w:val="CommentText"/>
@@ -15443,7 +15680,7 @@
       </w:r>
     </w:p>
   </w:comment>
-  <w:comment w:id="14" w:author="DFO-MPO" w:date="2018-09-01T12:05:00Z" w:initials="D">
+  <w:comment w:id="13" w:author="DFO-MPO" w:date="2018-09-01T12:05:00Z" w:initials="D">
     <w:p>
       <w:pPr>
         <w:pStyle w:val="CommentText"/>
@@ -15459,7 +15696,7 @@
       </w:r>
     </w:p>
   </w:comment>
-  <w:comment w:id="22" w:author="DFO-MPO" w:date="2018-09-01T13:20:00Z" w:initials="D">
+  <w:comment w:id="21" w:author="DFO-MPO" w:date="2018-09-01T13:20:00Z" w:initials="D">
     <w:p>
       <w:pPr>
         <w:pStyle w:val="CommentText"/>
@@ -15475,7 +15712,7 @@
       </w:r>
     </w:p>
   </w:comment>
-  <w:comment w:id="23" w:author="DFO-MPO" w:date="2018-09-12T13:31:00Z" w:initials="D">
+  <w:comment w:id="22" w:author="DFO-MPO" w:date="2018-09-12T13:31:00Z" w:initials="D">
     <w:p>
       <w:pPr>
         <w:pStyle w:val="CommentText"/>
@@ -15488,7 +15725,7 @@
       </w:r>
     </w:p>
   </w:comment>
-  <w:comment w:id="27" w:author="Holt" w:date="2018-09-11T10:57:00Z" w:initials="CH">
+  <w:comment w:id="26" w:author="Holt" w:date="2018-09-11T10:57:00Z" w:initials="CH">
     <w:p>
       <w:pPr>
         <w:pStyle w:val="CommentText"/>
@@ -15504,7 +15741,7 @@
       </w:r>
     </w:p>
   </w:comment>
-  <w:comment w:id="32" w:author="Cameron Freshwater" w:date="2018-09-02T14:44:00Z" w:initials="CF">
+  <w:comment w:id="36" w:author="Cameron Freshwater" w:date="2018-09-02T14:44:00Z" w:initials="CF">
     <w:p>
       <w:pPr>
         <w:pStyle w:val="CommentText"/>
@@ -15520,7 +15757,7 @@
       </w:r>
     </w:p>
   </w:comment>
-  <w:comment w:id="33" w:author="Cameron Freshwater" w:date="2018-09-03T19:23:00Z" w:initials="CF">
+  <w:comment w:id="39" w:author="Cameron Freshwater" w:date="2018-09-03T19:23:00Z" w:initials="CF">
     <w:p>
       <w:pPr>
         <w:pStyle w:val="CommentText"/>
@@ -15536,7 +15773,7 @@
       </w:r>
     </w:p>
   </w:comment>
-  <w:comment w:id="34" w:author="Cameron Freshwater" w:date="2018-09-03T09:54:00Z" w:initials="CF">
+  <w:comment w:id="43" w:author="Cameron Freshwater" w:date="2018-09-03T09:54:00Z" w:initials="CF">
     <w:p>
       <w:pPr>
         <w:pStyle w:val="CommentText"/>
@@ -15565,7 +15802,7 @@
       </w:r>
     </w:p>
   </w:comment>
-  <w:comment w:id="35" w:author="Cameron Freshwater" w:date="2018-09-02T14:33:00Z" w:initials="CF">
+  <w:comment w:id="44" w:author="Cameron Freshwater" w:date="2018-09-02T14:33:00Z" w:initials="CF">
     <w:p>
       <w:pPr>
         <w:pStyle w:val="CommentText"/>
@@ -15581,7 +15818,7 @@
       </w:r>
     </w:p>
   </w:comment>
-  <w:comment w:id="42" w:author="Cameron Freshwater" w:date="2018-09-02T20:21:00Z" w:initials="CF">
+  <w:comment w:id="64" w:author="Cameron Freshwater" w:date="2018-09-02T20:21:00Z" w:initials="CF">
     <w:p>
       <w:pPr>
         <w:pStyle w:val="CommentText"/>
@@ -15610,7 +15847,7 @@
       </w:r>
     </w:p>
   </w:comment>
-  <w:comment w:id="43" w:author="Cameron Freshwater" w:date="2018-09-03T10:32:00Z" w:initials="CF">
+  <w:comment w:id="65" w:author="Cameron Freshwater" w:date="2018-09-03T10:32:00Z" w:initials="CF">
     <w:p>
       <w:pPr>
         <w:pStyle w:val="CommentText"/>
@@ -15626,7 +15863,7 @@
       </w:r>
     </w:p>
   </w:comment>
-  <w:comment w:id="44" w:author="Cameron Freshwater" w:date="2018-09-03T19:11:00Z" w:initials="CF">
+  <w:comment w:id="66" w:author="Cameron Freshwater" w:date="2018-09-03T19:11:00Z" w:initials="CF">
     <w:p>
       <w:pPr>
         <w:pStyle w:val="CommentText"/>
@@ -15664,7 +15901,7 @@
       </w:r>
     </w:p>
   </w:comment>
-  <w:comment w:id="45" w:author="Cameron Freshwater" w:date="2018-09-03T19:31:00Z" w:initials="CF">
+  <w:comment w:id="67" w:author="Cameron Freshwater" w:date="2018-09-03T19:31:00Z" w:initials="CF">
     <w:p>
       <w:pPr>
         <w:pStyle w:val="CommentText"/>
@@ -15680,7 +15917,7 @@
       </w:r>
     </w:p>
   </w:comment>
-  <w:comment w:id="46" w:author="DFO-MPO" w:date="2018-08-20T10:28:00Z" w:initials="D">
+  <w:comment w:id="68" w:author="DFO-MPO" w:date="2018-08-20T10:28:00Z" w:initials="D">
     <w:p>
       <w:pPr>
         <w:pStyle w:val="CommentText"/>
@@ -17588,7 +17825,7 @@
 </file>
 
 <file path=customXml/itemProps1.xml><?xml version="1.0" encoding="utf-8"?>
-<ds:datastoreItem xmlns:ds="http://schemas.openxmlformats.org/officeDocument/2006/customXml" ds:itemID="{403A038C-38DE-4D80-9AC1-7415EA1EEC15}">
+<ds:datastoreItem xmlns:ds="http://schemas.openxmlformats.org/officeDocument/2006/customXml" ds:itemID="{D2E1254E-789A-418F-8070-4970BBA0CA08}">
   <ds:schemaRefs>
     <ds:schemaRef ds:uri="http://schemas.openxmlformats.org/officeDocument/2006/bibliography"/>
   </ds:schemaRefs>

</xml_diff>